<commit_message>
Latest FYP Proposal and Timeline
</commit_message>
<xml_diff>
--- a/FYP/FYP Proposal/IS480 Project Proposal - Draft 4 (12th June 2016).docx
+++ b/FYP/FYP Proposal/IS480 Project Proposal - Draft 4 (12th June 2016).docx
@@ -1,6 +1,6 @@
 
 <file path=word/document.xml><?xml version="1.0" encoding="utf-8"?>
-<w:document xmlns:wpc="http://schemas.microsoft.com/office/word/2010/wordprocessingCanvas" xmlns:cx="http://schemas.microsoft.com/office/drawing/2014/chartex" xmlns:cx1="http://schemas.microsoft.com/office/drawing/2015/9/8/chartex" xmlns:mc="http://schemas.openxmlformats.org/markup-compatibility/2006" xmlns:o="urn:schemas-microsoft-com:office:office" xmlns:r="http://schemas.openxmlformats.org/officeDocument/2006/relationships" xmlns:m="http://schemas.openxmlformats.org/officeDocument/2006/math" xmlns:v="urn:schemas-microsoft-com:vml" xmlns:wp14="http://schemas.microsoft.com/office/word/2010/wordprocessingDrawing" xmlns:wp="http://schemas.openxmlformats.org/drawingml/2006/wordprocessingDrawing" xmlns:w10="urn:schemas-microsoft-com:office:word" xmlns:w="http://schemas.openxmlformats.org/wordprocessingml/2006/main" xmlns:w14="http://schemas.microsoft.com/office/word/2010/wordml" xmlns:w15="http://schemas.microsoft.com/office/word/2012/wordml" xmlns:w16se="http://schemas.microsoft.com/office/word/2015/wordml/symex" xmlns:wpg="http://schemas.microsoft.com/office/word/2010/wordprocessingGroup" xmlns:wpi="http://schemas.microsoft.com/office/word/2010/wordprocessingInk" xmlns:wne="http://schemas.microsoft.com/office/word/2006/wordml" xmlns:wps="http://schemas.microsoft.com/office/word/2010/wordprocessingShape" mc:Ignorable="w14 w15 w16se wp14">
+<w:document xmlns:wpc="http://schemas.microsoft.com/office/word/2010/wordprocessingCanvas" xmlns:mo="http://schemas.microsoft.com/office/mac/office/2008/main" xmlns:mc="http://schemas.openxmlformats.org/markup-compatibility/2006" xmlns:mv="urn:schemas-microsoft-com:mac:vml" xmlns:o="urn:schemas-microsoft-com:office:office" xmlns:r="http://schemas.openxmlformats.org/officeDocument/2006/relationships" xmlns:m="http://schemas.openxmlformats.org/officeDocument/2006/math" xmlns:v="urn:schemas-microsoft-com:vml" xmlns:wp14="http://schemas.microsoft.com/office/word/2010/wordprocessingDrawing" xmlns:wp="http://schemas.openxmlformats.org/drawingml/2006/wordprocessingDrawing" xmlns:w10="urn:schemas-microsoft-com:office:word" xmlns:w="http://schemas.openxmlformats.org/wordprocessingml/2006/main" xmlns:w14="http://schemas.microsoft.com/office/word/2010/wordml" xmlns:w15="http://schemas.microsoft.com/office/word/2012/wordml" xmlns:wpg="http://schemas.microsoft.com/office/word/2010/wordprocessingGroup" xmlns:wpi="http://schemas.microsoft.com/office/word/2010/wordprocessingInk" xmlns:wne="http://schemas.microsoft.com/office/word/2006/wordml" xmlns:wps="http://schemas.microsoft.com/office/word/2010/wordprocessingShape" mc:Ignorable="w14 w15 wp14">
   <w:body>
     <w:p>
       <w:pPr>
@@ -9,7 +9,6 @@
       <w:r>
         <w:rPr>
           <w:noProof/>
-          <w:lang w:val="en-SG" w:eastAsia="en-SG"/>
         </w:rPr>
         <w:drawing>
           <wp:inline distT="0" distB="0" distL="0" distR="0" wp14:anchorId="432D4757" wp14:editId="0107BDF5">
@@ -68,7 +67,7 @@
             <v:path o:extrusionok="f" gradientshapeok="t" o:connecttype="rect"/>
             <o:lock v:ext="edit" aspectratio="t"/>
           </v:shapetype>
-          <v:shape id="_x0000_i1025" type="#_x0000_t75" style="width:197pt;height:148.5pt">
+          <v:shape id="_x0000_i1025" type="#_x0000_t75" style="width:197pt;height:149pt">
             <v:imagedata r:id="rId8" o:title="photo_2016-06-04_16-52-26"/>
           </v:shape>
         </w:pict>
@@ -101,6 +100,7 @@
           <w:szCs w:val="28"/>
         </w:rPr>
       </w:pPr>
+      <w:proofErr w:type="spellStart"/>
       <w:r>
         <w:rPr>
           <w:rFonts w:ascii="Avenir Next Condensed" w:hAnsi="Avenir Next Condensed"/>
@@ -109,6 +109,7 @@
         </w:rPr>
         <w:t>SmartHawker</w:t>
       </w:r>
+      <w:proofErr w:type="spellEnd"/>
     </w:p>
     <w:p>
       <w:pPr>
@@ -119,6 +120,7 @@
           <w:szCs w:val="28"/>
         </w:rPr>
       </w:pPr>
+      <w:proofErr w:type="spellStart"/>
       <w:r>
         <w:rPr>
           <w:rFonts w:ascii="Avenir Next Condensed" w:hAnsi="Avenir Next Condensed"/>
@@ -127,6 +129,7 @@
         </w:rPr>
         <w:t>HungryMen</w:t>
       </w:r>
+      <w:proofErr w:type="spellEnd"/>
     </w:p>
     <w:p>
       <w:pPr>
@@ -141,7 +144,6 @@
     </w:p>
     <w:p>
       <w:pPr>
-        <w:ind w:firstLine="360"/>
         <w:rPr>
           <w:rFonts w:ascii="Avenir Next Condensed" w:hAnsi="Avenir Next Condensed"/>
           <w:b/>
@@ -196,7 +198,6 @@
     </w:p>
     <w:p>
       <w:pPr>
-        <w:ind w:firstLine="360"/>
         <w:rPr>
           <w:rFonts w:ascii="Avenir Next Condensed" w:hAnsi="Avenir Next Condensed"/>
           <w:b/>
@@ -284,7 +285,25 @@
           <w:sz w:val="20"/>
           <w:szCs w:val="20"/>
         </w:rPr>
-        <w:t>Kay Zong Wei (</w:t>
+        <w:t xml:space="preserve">Kay </w:t>
+      </w:r>
+      <w:proofErr w:type="spellStart"/>
+      <w:r>
+        <w:rPr>
+          <w:rFonts w:ascii="Avenir Next Condensed" w:hAnsi="Avenir Next Condensed"/>
+          <w:sz w:val="20"/>
+          <w:szCs w:val="20"/>
+        </w:rPr>
+        <w:t>Zong</w:t>
+      </w:r>
+      <w:proofErr w:type="spellEnd"/>
+      <w:r>
+        <w:rPr>
+          <w:rFonts w:ascii="Avenir Next Condensed" w:hAnsi="Avenir Next Condensed"/>
+          <w:sz w:val="20"/>
+          <w:szCs w:val="20"/>
+        </w:rPr>
+        <w:t xml:space="preserve"> Wei (</w:t>
       </w:r>
       <w:hyperlink r:id="rId10" w:history="1">
         <w:r>
@@ -325,7 +344,25 @@
           <w:sz w:val="20"/>
           <w:szCs w:val="20"/>
         </w:rPr>
-        <w:t>Cheng Chingyi (</w:t>
+        <w:t xml:space="preserve">Cheng </w:t>
+      </w:r>
+      <w:proofErr w:type="spellStart"/>
+      <w:r>
+        <w:rPr>
+          <w:rFonts w:ascii="Avenir Next Condensed" w:hAnsi="Avenir Next Condensed"/>
+          <w:sz w:val="20"/>
+          <w:szCs w:val="20"/>
+        </w:rPr>
+        <w:t>Chingyi</w:t>
+      </w:r>
+      <w:proofErr w:type="spellEnd"/>
+      <w:r>
+        <w:rPr>
+          <w:rFonts w:ascii="Avenir Next Condensed" w:hAnsi="Avenir Next Condensed"/>
+          <w:sz w:val="20"/>
+          <w:szCs w:val="20"/>
+        </w:rPr>
+        <w:t xml:space="preserve"> (</w:t>
       </w:r>
       <w:hyperlink r:id="rId11" w:history="1">
         <w:r>
@@ -366,7 +403,25 @@
           <w:sz w:val="20"/>
           <w:szCs w:val="20"/>
         </w:rPr>
-        <w:t>Gao Min Mell (</w:t>
+        <w:t xml:space="preserve">Gao Min </w:t>
+      </w:r>
+      <w:proofErr w:type="spellStart"/>
+      <w:r>
+        <w:rPr>
+          <w:rFonts w:ascii="Avenir Next Condensed" w:hAnsi="Avenir Next Condensed"/>
+          <w:sz w:val="20"/>
+          <w:szCs w:val="20"/>
+        </w:rPr>
+        <w:t>Mell</w:t>
+      </w:r>
+      <w:proofErr w:type="spellEnd"/>
+      <w:r>
+        <w:rPr>
+          <w:rFonts w:ascii="Avenir Next Condensed" w:hAnsi="Avenir Next Condensed"/>
+          <w:sz w:val="20"/>
+          <w:szCs w:val="20"/>
+        </w:rPr>
+        <w:t xml:space="preserve"> (</w:t>
       </w:r>
       <w:hyperlink r:id="rId12" w:history="1">
         <w:r>
@@ -407,7 +462,25 @@
           <w:sz w:val="20"/>
           <w:szCs w:val="20"/>
         </w:rPr>
-        <w:t>Chua Weilun (</w:t>
+        <w:t xml:space="preserve">Chua </w:t>
+      </w:r>
+      <w:proofErr w:type="spellStart"/>
+      <w:r>
+        <w:rPr>
+          <w:rFonts w:ascii="Avenir Next Condensed" w:hAnsi="Avenir Next Condensed"/>
+          <w:sz w:val="20"/>
+          <w:szCs w:val="20"/>
+        </w:rPr>
+        <w:t>Weilun</w:t>
+      </w:r>
+      <w:proofErr w:type="spellEnd"/>
+      <w:r>
+        <w:rPr>
+          <w:rFonts w:ascii="Avenir Next Condensed" w:hAnsi="Avenir Next Condensed"/>
+          <w:sz w:val="20"/>
+          <w:szCs w:val="20"/>
+        </w:rPr>
+        <w:t xml:space="preserve"> (</w:t>
       </w:r>
       <w:hyperlink r:id="rId13" w:history="1">
         <w:r>
@@ -442,7 +515,6 @@
     </w:p>
     <w:p>
       <w:pPr>
-        <w:ind w:firstLine="360"/>
         <w:rPr>
           <w:rFonts w:ascii="Avenir Next Condensed" w:hAnsi="Avenir Next Condensed"/>
           <w:b/>
@@ -483,10 +555,18 @@
           <w:sz w:val="20"/>
           <w:szCs w:val="20"/>
         </w:rPr>
+        <w:t xml:space="preserve"> </w:t>
+      </w:r>
+      <w:proofErr w:type="spellStart"/>
+      <w:r>
+        <w:rPr>
+          <w:rFonts w:ascii="Avenir Next Condensed" w:hAnsi="Avenir Next Condensed"/>
+          <w:sz w:val="20"/>
+          <w:szCs w:val="20"/>
+        </w:rPr>
         <w:t>SmartHawker</w:t>
       </w:r>
-      <w:bookmarkStart w:id="0" w:name="_GoBack"/>
-      <w:bookmarkEnd w:id="0"/>
+      <w:proofErr w:type="spellEnd"/>
     </w:p>
     <w:p>
       <w:pPr>
@@ -589,7 +669,25 @@
           <w:sz w:val="20"/>
           <w:szCs w:val="20"/>
         </w:rPr>
-        <w:t>Tan Boon Teck (</w:t>
+        <w:t xml:space="preserve">Tan Boon </w:t>
+      </w:r>
+      <w:proofErr w:type="spellStart"/>
+      <w:r>
+        <w:rPr>
+          <w:rFonts w:ascii="Avenir Next Condensed" w:hAnsi="Avenir Next Condensed"/>
+          <w:sz w:val="20"/>
+          <w:szCs w:val="20"/>
+        </w:rPr>
+        <w:t>Teck</w:t>
+      </w:r>
+      <w:proofErr w:type="spellEnd"/>
+      <w:r>
+        <w:rPr>
+          <w:rFonts w:ascii="Avenir Next Condensed" w:hAnsi="Avenir Next Condensed"/>
+          <w:sz w:val="20"/>
+          <w:szCs w:val="20"/>
+        </w:rPr>
+        <w:t xml:space="preserve"> (</w:t>
       </w:r>
       <w:hyperlink r:id="rId16" w:history="1">
         <w:r>
@@ -616,7 +714,6 @@
     </w:p>
     <w:p>
       <w:pPr>
-        <w:ind w:firstLine="360"/>
         <w:rPr>
           <w:rFonts w:ascii="Avenir Next Condensed" w:hAnsi="Avenir Next Condensed"/>
           <w:b/>
@@ -675,14 +772,25 @@
           <w:szCs w:val="20"/>
         </w:rPr>
       </w:pPr>
-      <w:r>
-        <w:rPr>
-          <w:rFonts w:ascii="Avenir Next Condensed" w:eastAsia="Times New Roman" w:hAnsi="Avenir Next Condensed" w:cs="Arial"/>
-          <w:color w:val="000000"/>
-          <w:sz w:val="20"/>
-          <w:szCs w:val="20"/>
-        </w:rPr>
-        <w:t>SmartHawker iOS mobile application aims to help hawkers in Singapore have access to a free and easy-to-use financial planning tool, so that they can better monitor their business finances, without having to use over-complicated software systems. Local, owner-operated single stall hawkers is the primary target group for this mobile application.</w:t>
+      <w:proofErr w:type="spellStart"/>
+      <w:r>
+        <w:rPr>
+          <w:rFonts w:ascii="Avenir Next Condensed" w:eastAsia="Times New Roman" w:hAnsi="Avenir Next Condensed" w:cs="Arial"/>
+          <w:color w:val="000000"/>
+          <w:sz w:val="20"/>
+          <w:szCs w:val="20"/>
+        </w:rPr>
+        <w:t>SmartHawker</w:t>
+      </w:r>
+      <w:proofErr w:type="spellEnd"/>
+      <w:r>
+        <w:rPr>
+          <w:rFonts w:ascii="Avenir Next Condensed" w:eastAsia="Times New Roman" w:hAnsi="Avenir Next Condensed" w:cs="Arial"/>
+          <w:color w:val="000000"/>
+          <w:sz w:val="20"/>
+          <w:szCs w:val="20"/>
+        </w:rPr>
+        <w:t xml:space="preserve"> iOS mobile application aims to help hawkers in Singapore have access to a free and easy-to-use financial planning tool, so that they can better monitor their business finances, without having to use over-complicated software systems. Local, owner-operated single stall hawkers is the primary target group for this mobile application.</w:t>
       </w:r>
     </w:p>
     <w:p>
@@ -786,593 +894,22 @@
     </w:p>
     <w:p>
       <w:pPr>
-        <w:spacing w:line="160" w:lineRule="exact"/>
-        <w:rPr>
-          <w:rFonts w:ascii="Avenir Next Condensed" w:eastAsia="Times New Roman" w:hAnsi="Avenir Next Condensed" w:cs="Arial"/>
-          <w:color w:val="000000"/>
-          <w:sz w:val="20"/>
-          <w:szCs w:val="20"/>
-        </w:rPr>
-      </w:pPr>
-    </w:p>
-    <w:p>
-      <w:pPr>
-        <w:ind w:left="284" w:firstLine="142"/>
+        <w:rPr>
+          <w:rFonts w:ascii="Avenir Next Condensed" w:eastAsia="Times New Roman" w:hAnsi="Avenir Next Condensed" w:cs="Arial"/>
+          <w:color w:val="000000"/>
+          <w:sz w:val="20"/>
+          <w:szCs w:val="20"/>
+        </w:rPr>
+      </w:pPr>
+      <w:r>
         <w:rPr>
           <w:rFonts w:ascii="Avenir Next Condensed" w:eastAsia="Times New Roman" w:hAnsi="Avenir Next Condensed"/>
-          <w:b/>
-          <w:sz w:val="20"/>
-          <w:szCs w:val="20"/>
-          <w:u w:val="single"/>
-        </w:rPr>
-      </w:pPr>
-      <w:r>
-        <w:rPr>
-          <w:rFonts w:ascii="Avenir Next Condensed" w:eastAsia="Times New Roman" w:hAnsi="Avenir Next Condensed"/>
-          <w:b/>
-          <w:sz w:val="20"/>
-          <w:szCs w:val="20"/>
-          <w:u w:val="single"/>
-        </w:rPr>
-        <w:t>Main Functions:</w:t>
-      </w:r>
-    </w:p>
-    <w:tbl>
-      <w:tblPr>
-        <w:tblStyle w:val="ListTable1Light-Accent5"/>
-        <w:tblpPr w:leftFromText="180" w:rightFromText="180" w:vertAnchor="text" w:horzAnchor="margin" w:tblpXSpec="center" w:tblpY="152"/>
-        <w:tblW w:w="10916" w:type="dxa"/>
-        <w:tblLook w:val="04A0" w:firstRow="1" w:lastRow="0" w:firstColumn="1" w:lastColumn="0" w:noHBand="0" w:noVBand="1"/>
-      </w:tblPr>
-      <w:tblGrid>
-        <w:gridCol w:w="2977"/>
-        <w:gridCol w:w="2693"/>
-        <w:gridCol w:w="2977"/>
-        <w:gridCol w:w="2269"/>
-      </w:tblGrid>
-      <w:tr>
-        <w:trPr>
-          <w:cnfStyle w:val="100000000000" w:firstRow="1" w:lastRow="0" w:firstColumn="0" w:lastColumn="0" w:oddVBand="0" w:evenVBand="0" w:oddHBand="0" w:evenHBand="0" w:firstRowFirstColumn="0" w:firstRowLastColumn="0" w:lastRowFirstColumn="0" w:lastRowLastColumn="0"/>
-          <w:trHeight w:val="288"/>
-        </w:trPr>
-        <w:tc>
-          <w:tcPr>
-            <w:cnfStyle w:val="001000000000" w:firstRow="0" w:lastRow="0" w:firstColumn="1" w:lastColumn="0" w:oddVBand="0" w:evenVBand="0" w:oddHBand="0" w:evenHBand="0" w:firstRowFirstColumn="0" w:firstRowLastColumn="0" w:lastRowFirstColumn="0" w:lastRowLastColumn="0"/>
-            <w:tcW w:w="2977" w:type="dxa"/>
-          </w:tcPr>
-          <w:p>
-            <w:pPr>
-              <w:pStyle w:val="ListParagraph"/>
-              <w:numPr>
-                <w:ilvl w:val="0"/>
-                <w:numId w:val="18"/>
-              </w:numPr>
-              <w:rPr>
-                <w:rFonts w:ascii="Avenir Next Condensed" w:eastAsia="Times New Roman" w:hAnsi="Avenir Next Condensed" w:cs="Arial"/>
-                <w:b w:val="0"/>
-                <w:color w:val="000000"/>
-                <w:sz w:val="20"/>
-                <w:szCs w:val="20"/>
-              </w:rPr>
-            </w:pPr>
-            <w:r>
-              <w:rPr>
-                <w:rFonts w:ascii="Avenir Next Condensed" w:eastAsia="Times New Roman" w:hAnsi="Avenir Next Condensed"/>
-                <w:b w:val="0"/>
-                <w:sz w:val="20"/>
-                <w:szCs w:val="20"/>
-              </w:rPr>
-              <w:t>Authentication</w:t>
-            </w:r>
-          </w:p>
-        </w:tc>
-        <w:tc>
-          <w:tcPr>
-            <w:tcW w:w="2693" w:type="dxa"/>
-          </w:tcPr>
-          <w:p>
-            <w:pPr>
-              <w:pStyle w:val="ListParagraph"/>
-              <w:numPr>
-                <w:ilvl w:val="0"/>
-                <w:numId w:val="18"/>
-              </w:numPr>
-              <w:cnfStyle w:val="100000000000" w:firstRow="1" w:lastRow="0" w:firstColumn="0" w:lastColumn="0" w:oddVBand="0" w:evenVBand="0" w:oddHBand="0" w:evenHBand="0" w:firstRowFirstColumn="0" w:firstRowLastColumn="0" w:lastRowFirstColumn="0" w:lastRowLastColumn="0"/>
-              <w:rPr>
-                <w:rFonts w:ascii="Avenir Next Condensed" w:eastAsia="Times New Roman" w:hAnsi="Avenir Next Condensed" w:cs="Arial"/>
-                <w:b w:val="0"/>
-                <w:color w:val="000000"/>
-                <w:sz w:val="20"/>
-                <w:szCs w:val="20"/>
-              </w:rPr>
-            </w:pPr>
-            <w:r>
-              <w:rPr>
-                <w:rFonts w:ascii="Avenir Next Condensed" w:eastAsia="Times New Roman" w:hAnsi="Avenir Next Condensed"/>
-                <w:b w:val="0"/>
-                <w:sz w:val="20"/>
-                <w:szCs w:val="20"/>
-              </w:rPr>
-              <w:t>Password Retrieval</w:t>
-            </w:r>
-          </w:p>
-        </w:tc>
-        <w:tc>
-          <w:tcPr>
-            <w:tcW w:w="2977" w:type="dxa"/>
-          </w:tcPr>
-          <w:p>
-            <w:pPr>
-              <w:pStyle w:val="ListParagraph"/>
-              <w:numPr>
-                <w:ilvl w:val="0"/>
-                <w:numId w:val="18"/>
-              </w:numPr>
-              <w:cnfStyle w:val="100000000000" w:firstRow="1" w:lastRow="0" w:firstColumn="0" w:lastColumn="0" w:oddVBand="0" w:evenVBand="0" w:oddHBand="0" w:evenHBand="0" w:firstRowFirstColumn="0" w:firstRowLastColumn="0" w:lastRowFirstColumn="0" w:lastRowLastColumn="0"/>
-              <w:rPr>
-                <w:rFonts w:ascii="Avenir Next Condensed" w:eastAsia="Times New Roman" w:hAnsi="Avenir Next Condensed" w:cs="Arial"/>
-                <w:b w:val="0"/>
-                <w:color w:val="000000"/>
-                <w:sz w:val="20"/>
-                <w:szCs w:val="20"/>
-              </w:rPr>
-            </w:pPr>
-            <w:r>
-              <w:rPr>
-                <w:rFonts w:ascii="Avenir Next Condensed" w:eastAsia="Times New Roman" w:hAnsi="Avenir Next Condensed"/>
-                <w:b w:val="0"/>
-                <w:sz w:val="20"/>
-                <w:szCs w:val="20"/>
-              </w:rPr>
-              <w:t>FAQ</w:t>
-            </w:r>
-          </w:p>
-        </w:tc>
-        <w:tc>
-          <w:tcPr>
-            <w:tcW w:w="2269" w:type="dxa"/>
-          </w:tcPr>
-          <w:p>
-            <w:pPr>
-              <w:pStyle w:val="ListParagraph"/>
-              <w:numPr>
-                <w:ilvl w:val="0"/>
-                <w:numId w:val="18"/>
-              </w:numPr>
-              <w:cnfStyle w:val="100000000000" w:firstRow="1" w:lastRow="0" w:firstColumn="0" w:lastColumn="0" w:oddVBand="0" w:evenVBand="0" w:oddHBand="0" w:evenHBand="0" w:firstRowFirstColumn="0" w:firstRowLastColumn="0" w:lastRowFirstColumn="0" w:lastRowLastColumn="0"/>
-              <w:rPr>
-                <w:rFonts w:ascii="Avenir Next Condensed" w:eastAsia="Times New Roman" w:hAnsi="Avenir Next Condensed"/>
-                <w:b w:val="0"/>
-                <w:sz w:val="20"/>
-                <w:szCs w:val="20"/>
-              </w:rPr>
-            </w:pPr>
-            <w:r>
-              <w:rPr>
-                <w:rFonts w:ascii="Avenir Next Condensed" w:eastAsia="Times New Roman" w:hAnsi="Avenir Next Condensed"/>
-                <w:b w:val="0"/>
-                <w:sz w:val="20"/>
-                <w:szCs w:val="20"/>
-              </w:rPr>
-              <w:t>Parse API</w:t>
-            </w:r>
-          </w:p>
-        </w:tc>
-      </w:tr>
-      <w:tr>
-        <w:trPr>
-          <w:cnfStyle w:val="000000100000" w:firstRow="0" w:lastRow="0" w:firstColumn="0" w:lastColumn="0" w:oddVBand="0" w:evenVBand="0" w:oddHBand="1" w:evenHBand="0" w:firstRowFirstColumn="0" w:firstRowLastColumn="0" w:lastRowFirstColumn="0" w:lastRowLastColumn="0"/>
-          <w:trHeight w:val="267"/>
-        </w:trPr>
-        <w:tc>
-          <w:tcPr>
-            <w:cnfStyle w:val="001000000000" w:firstRow="0" w:lastRow="0" w:firstColumn="1" w:lastColumn="0" w:oddVBand="0" w:evenVBand="0" w:oddHBand="0" w:evenHBand="0" w:firstRowFirstColumn="0" w:firstRowLastColumn="0" w:lastRowFirstColumn="0" w:lastRowLastColumn="0"/>
-            <w:tcW w:w="2977" w:type="dxa"/>
-          </w:tcPr>
-          <w:p>
-            <w:pPr>
-              <w:pStyle w:val="ListParagraph"/>
-              <w:numPr>
-                <w:ilvl w:val="0"/>
-                <w:numId w:val="18"/>
-              </w:numPr>
-              <w:rPr>
-                <w:rFonts w:ascii="Avenir Next Condensed" w:eastAsia="Times New Roman" w:hAnsi="Avenir Next Condensed" w:cs="Arial"/>
-                <w:b w:val="0"/>
-                <w:color w:val="000000"/>
-                <w:sz w:val="20"/>
-                <w:szCs w:val="20"/>
-              </w:rPr>
-            </w:pPr>
-            <w:r>
-              <w:rPr>
-                <w:rFonts w:ascii="Avenir Next Condensed" w:eastAsia="Times New Roman" w:hAnsi="Avenir Next Condensed"/>
-                <w:b w:val="0"/>
-                <w:sz w:val="20"/>
-                <w:szCs w:val="20"/>
-              </w:rPr>
-              <w:t>Local iOS Storage</w:t>
-            </w:r>
-          </w:p>
-        </w:tc>
-        <w:tc>
-          <w:tcPr>
-            <w:tcW w:w="2693" w:type="dxa"/>
-          </w:tcPr>
-          <w:p>
-            <w:pPr>
-              <w:pStyle w:val="ListParagraph"/>
-              <w:numPr>
-                <w:ilvl w:val="0"/>
-                <w:numId w:val="18"/>
-              </w:numPr>
-              <w:cnfStyle w:val="000000100000" w:firstRow="0" w:lastRow="0" w:firstColumn="0" w:lastColumn="0" w:oddVBand="0" w:evenVBand="0" w:oddHBand="1" w:evenHBand="0" w:firstRowFirstColumn="0" w:firstRowLastColumn="0" w:lastRowFirstColumn="0" w:lastRowLastColumn="0"/>
-              <w:rPr>
-                <w:rFonts w:ascii="Avenir Next Condensed" w:eastAsia="Times New Roman" w:hAnsi="Avenir Next Condensed"/>
-                <w:b/>
-                <w:sz w:val="20"/>
-                <w:szCs w:val="20"/>
-              </w:rPr>
-            </w:pPr>
-            <w:r>
-              <w:rPr>
-                <w:rFonts w:ascii="Avenir Next Condensed" w:eastAsia="Times New Roman" w:hAnsi="Avenir Next Condensed"/>
-                <w:sz w:val="20"/>
-                <w:szCs w:val="20"/>
-              </w:rPr>
-              <w:t>Contacts for enquiries</w:t>
-            </w:r>
-          </w:p>
-        </w:tc>
-        <w:tc>
-          <w:tcPr>
-            <w:tcW w:w="2977" w:type="dxa"/>
-          </w:tcPr>
-          <w:p>
-            <w:pPr>
-              <w:pStyle w:val="ListParagraph"/>
-              <w:numPr>
-                <w:ilvl w:val="0"/>
-                <w:numId w:val="18"/>
-              </w:numPr>
-              <w:cnfStyle w:val="000000100000" w:firstRow="0" w:lastRow="0" w:firstColumn="0" w:lastColumn="0" w:oddVBand="0" w:evenVBand="0" w:oddHBand="1" w:evenHBand="0" w:firstRowFirstColumn="0" w:firstRowLastColumn="0" w:lastRowFirstColumn="0" w:lastRowLastColumn="0"/>
-              <w:rPr>
-                <w:rFonts w:ascii="Avenir Next Condensed" w:eastAsia="Times New Roman" w:hAnsi="Avenir Next Condensed" w:cs="Arial"/>
-                <w:color w:val="000000"/>
-                <w:sz w:val="20"/>
-                <w:szCs w:val="20"/>
-              </w:rPr>
-            </w:pPr>
-            <w:r>
-              <w:rPr>
-                <w:rFonts w:ascii="Avenir Next Condensed" w:eastAsia="Times New Roman" w:hAnsi="Avenir Next Condensed"/>
-                <w:sz w:val="20"/>
-                <w:szCs w:val="20"/>
-              </w:rPr>
-              <w:t>Recording functions</w:t>
-            </w:r>
-          </w:p>
-        </w:tc>
-        <w:tc>
-          <w:tcPr>
-            <w:tcW w:w="2269" w:type="dxa"/>
-          </w:tcPr>
-          <w:p>
-            <w:pPr>
-              <w:pStyle w:val="ListParagraph"/>
-              <w:numPr>
-                <w:ilvl w:val="0"/>
-                <w:numId w:val="18"/>
-              </w:numPr>
-              <w:cnfStyle w:val="000000100000" w:firstRow="0" w:lastRow="0" w:firstColumn="0" w:lastColumn="0" w:oddVBand="0" w:evenVBand="0" w:oddHBand="1" w:evenHBand="0" w:firstRowFirstColumn="0" w:firstRowLastColumn="0" w:lastRowFirstColumn="0" w:lastRowLastColumn="0"/>
-              <w:rPr>
-                <w:rFonts w:ascii="Avenir Next Condensed" w:eastAsia="Times New Roman" w:hAnsi="Avenir Next Condensed"/>
-                <w:sz w:val="20"/>
-                <w:szCs w:val="20"/>
-              </w:rPr>
-            </w:pPr>
-            <w:r>
-              <w:rPr>
-                <w:rFonts w:ascii="Avenir Next Condensed" w:eastAsia="Times New Roman" w:hAnsi="Avenir Next Condensed"/>
-                <w:sz w:val="20"/>
-                <w:szCs w:val="20"/>
-              </w:rPr>
-              <w:t>Analytics</w:t>
-            </w:r>
-          </w:p>
-        </w:tc>
-      </w:tr>
-      <w:tr>
-        <w:trPr>
-          <w:trHeight w:val="282"/>
-        </w:trPr>
-        <w:tc>
-          <w:tcPr>
-            <w:cnfStyle w:val="001000000000" w:firstRow="0" w:lastRow="0" w:firstColumn="1" w:lastColumn="0" w:oddVBand="0" w:evenVBand="0" w:oddHBand="0" w:evenHBand="0" w:firstRowFirstColumn="0" w:firstRowLastColumn="0" w:lastRowFirstColumn="0" w:lastRowLastColumn="0"/>
-            <w:tcW w:w="2977" w:type="dxa"/>
-          </w:tcPr>
-          <w:p>
-            <w:pPr>
-              <w:pStyle w:val="ListParagraph"/>
-              <w:numPr>
-                <w:ilvl w:val="0"/>
-                <w:numId w:val="18"/>
-              </w:numPr>
-              <w:textAlignment w:val="baseline"/>
-              <w:rPr>
-                <w:rFonts w:ascii="Avenir Next Condensed" w:hAnsi="Avenir Next Condensed" w:cs="Arial"/>
-                <w:b w:val="0"/>
-                <w:color w:val="000000"/>
-                <w:sz w:val="20"/>
-                <w:szCs w:val="20"/>
-              </w:rPr>
-            </w:pPr>
-            <w:r>
-              <w:rPr>
-                <w:rFonts w:ascii="Avenir Next Condensed" w:hAnsi="Avenir Next Condensed" w:cs="Arial"/>
-                <w:b w:val="0"/>
-                <w:color w:val="000000"/>
-                <w:sz w:val="20"/>
-                <w:szCs w:val="20"/>
-              </w:rPr>
-              <w:t>Staff Management/Payment</w:t>
-            </w:r>
-          </w:p>
-        </w:tc>
-        <w:tc>
-          <w:tcPr>
-            <w:tcW w:w="2693" w:type="dxa"/>
-          </w:tcPr>
-          <w:p>
-            <w:pPr>
-              <w:pStyle w:val="ListParagraph"/>
-              <w:numPr>
-                <w:ilvl w:val="0"/>
-                <w:numId w:val="18"/>
-              </w:numPr>
-              <w:cnfStyle w:val="000000000000" w:firstRow="0" w:lastRow="0" w:firstColumn="0" w:lastColumn="0" w:oddVBand="0" w:evenVBand="0" w:oddHBand="0" w:evenHBand="0" w:firstRowFirstColumn="0" w:firstRowLastColumn="0" w:lastRowFirstColumn="0" w:lastRowLastColumn="0"/>
-              <w:rPr>
-                <w:rFonts w:ascii="Avenir Next Condensed" w:eastAsia="Times New Roman" w:hAnsi="Avenir Next Condensed"/>
-                <w:sz w:val="20"/>
-                <w:szCs w:val="20"/>
-              </w:rPr>
-            </w:pPr>
-            <w:r>
-              <w:rPr>
-                <w:rFonts w:ascii="Avenir Next Condensed" w:eastAsia="Times New Roman" w:hAnsi="Avenir Next Condensed"/>
-                <w:sz w:val="20"/>
-                <w:szCs w:val="20"/>
-              </w:rPr>
-              <w:t>Business Calendar</w:t>
-            </w:r>
-          </w:p>
-        </w:tc>
-        <w:tc>
-          <w:tcPr>
-            <w:tcW w:w="2977" w:type="dxa"/>
-          </w:tcPr>
-          <w:p>
-            <w:pPr>
-              <w:pStyle w:val="ListParagraph"/>
-              <w:numPr>
-                <w:ilvl w:val="0"/>
-                <w:numId w:val="18"/>
-              </w:numPr>
-              <w:cnfStyle w:val="000000000000" w:firstRow="0" w:lastRow="0" w:firstColumn="0" w:lastColumn="0" w:oddVBand="0" w:evenVBand="0" w:oddHBand="0" w:evenHBand="0" w:firstRowFirstColumn="0" w:firstRowLastColumn="0" w:lastRowFirstColumn="0" w:lastRowLastColumn="0"/>
-              <w:rPr>
-                <w:rFonts w:ascii="Avenir Next Condensed" w:eastAsia="Times New Roman" w:hAnsi="Avenir Next Condensed" w:cs="Arial"/>
-                <w:color w:val="000000"/>
-                <w:sz w:val="20"/>
-                <w:szCs w:val="20"/>
-              </w:rPr>
-            </w:pPr>
-            <w:r>
-              <w:rPr>
-                <w:rFonts w:ascii="Avenir Next Condensed" w:hAnsi="Avenir Next Condensed" w:cs="Arial"/>
-                <w:color w:val="000000"/>
-                <w:sz w:val="20"/>
-                <w:szCs w:val="20"/>
-              </w:rPr>
-              <w:t>Backend Admin Dashboard</w:t>
-            </w:r>
-          </w:p>
-        </w:tc>
-        <w:tc>
-          <w:tcPr>
-            <w:tcW w:w="2269" w:type="dxa"/>
-          </w:tcPr>
-          <w:p>
-            <w:pPr>
-              <w:pStyle w:val="ListParagraph"/>
-              <w:numPr>
-                <w:ilvl w:val="0"/>
-                <w:numId w:val="18"/>
-              </w:numPr>
-              <w:textAlignment w:val="baseline"/>
-              <w:cnfStyle w:val="000000000000" w:firstRow="0" w:lastRow="0" w:firstColumn="0" w:lastColumn="0" w:oddVBand="0" w:evenVBand="0" w:oddHBand="0" w:evenHBand="0" w:firstRowFirstColumn="0" w:firstRowLastColumn="0" w:lastRowFirstColumn="0" w:lastRowLastColumn="0"/>
-              <w:rPr>
-                <w:rFonts w:ascii="Avenir Next Condensed" w:hAnsi="Avenir Next Condensed" w:cs="Arial"/>
-                <w:color w:val="000000"/>
-                <w:sz w:val="20"/>
-                <w:szCs w:val="20"/>
-              </w:rPr>
-            </w:pPr>
-            <w:r>
-              <w:rPr>
-                <w:rFonts w:ascii="Avenir Next Condensed" w:hAnsi="Avenir Next Condensed" w:cs="Arial"/>
-                <w:color w:val="000000"/>
-                <w:sz w:val="20"/>
-                <w:szCs w:val="20"/>
-              </w:rPr>
-              <w:t>Image Capturing</w:t>
-            </w:r>
-          </w:p>
-        </w:tc>
-      </w:tr>
-      <w:tr>
-        <w:trPr>
-          <w:cnfStyle w:val="000000100000" w:firstRow="0" w:lastRow="0" w:firstColumn="0" w:lastColumn="0" w:oddVBand="0" w:evenVBand="0" w:oddHBand="1" w:evenHBand="0" w:firstRowFirstColumn="0" w:firstRowLastColumn="0" w:lastRowFirstColumn="0" w:lastRowLastColumn="0"/>
-          <w:trHeight w:val="595"/>
-        </w:trPr>
-        <w:tc>
-          <w:tcPr>
-            <w:cnfStyle w:val="001000000000" w:firstRow="0" w:lastRow="0" w:firstColumn="1" w:lastColumn="0" w:oddVBand="0" w:evenVBand="0" w:oddHBand="0" w:evenHBand="0" w:firstRowFirstColumn="0" w:firstRowLastColumn="0" w:lastRowFirstColumn="0" w:lastRowLastColumn="0"/>
-            <w:tcW w:w="2977" w:type="dxa"/>
-          </w:tcPr>
-          <w:p>
-            <w:pPr>
-              <w:pStyle w:val="ListParagraph"/>
-              <w:numPr>
-                <w:ilvl w:val="0"/>
-                <w:numId w:val="18"/>
-              </w:numPr>
-              <w:rPr>
-                <w:rFonts w:ascii="Avenir Next Condensed" w:eastAsia="Times New Roman" w:hAnsi="Avenir Next Condensed" w:cs="Arial"/>
-                <w:b w:val="0"/>
-                <w:color w:val="000000"/>
-                <w:sz w:val="20"/>
-                <w:szCs w:val="20"/>
-              </w:rPr>
-            </w:pPr>
-            <w:r>
-              <w:rPr>
-                <w:rFonts w:ascii="Avenir Next Condensed" w:eastAsia="Times New Roman" w:hAnsi="Avenir Next Condensed"/>
-                <w:b w:val="0"/>
-                <w:sz w:val="20"/>
-                <w:szCs w:val="20"/>
-              </w:rPr>
-              <w:t>Information used for tax submission</w:t>
-            </w:r>
-          </w:p>
-          <w:p>
-            <w:pPr>
-              <w:pStyle w:val="ListParagraph"/>
-              <w:textAlignment w:val="baseline"/>
-              <w:rPr>
-                <w:rFonts w:ascii="Avenir Next Condensed" w:eastAsia="Times New Roman" w:hAnsi="Avenir Next Condensed" w:cs="Arial"/>
-                <w:b w:val="0"/>
-                <w:color w:val="000000"/>
-                <w:sz w:val="20"/>
-                <w:szCs w:val="20"/>
-              </w:rPr>
-            </w:pPr>
-          </w:p>
-        </w:tc>
-        <w:tc>
-          <w:tcPr>
-            <w:tcW w:w="2693" w:type="dxa"/>
-          </w:tcPr>
-          <w:p>
-            <w:pPr>
-              <w:pStyle w:val="ListParagraph"/>
-              <w:numPr>
-                <w:ilvl w:val="0"/>
-                <w:numId w:val="18"/>
-              </w:numPr>
-              <w:cnfStyle w:val="000000100000" w:firstRow="0" w:lastRow="0" w:firstColumn="0" w:lastColumn="0" w:oddVBand="0" w:evenVBand="0" w:oddHBand="1" w:evenHBand="0" w:firstRowFirstColumn="0" w:firstRowLastColumn="0" w:lastRowFirstColumn="0" w:lastRowLastColumn="0"/>
-              <w:rPr>
-                <w:rFonts w:ascii="Avenir Next Condensed" w:eastAsia="Times New Roman" w:hAnsi="Avenir Next Condensed" w:cs="Arial"/>
-                <w:color w:val="000000"/>
-                <w:sz w:val="20"/>
-                <w:szCs w:val="20"/>
-              </w:rPr>
-            </w:pPr>
-            <w:r>
-              <w:rPr>
-                <w:rFonts w:ascii="Avenir Next Condensed" w:eastAsia="Times New Roman" w:hAnsi="Avenir Next Condensed"/>
-                <w:color w:val="000000" w:themeColor="text1"/>
-                <w:sz w:val="20"/>
-                <w:szCs w:val="20"/>
-              </w:rPr>
-              <w:t>User Access Control (for employees at multiple branches)</w:t>
-            </w:r>
-          </w:p>
-        </w:tc>
-        <w:tc>
-          <w:tcPr>
-            <w:tcW w:w="2977" w:type="dxa"/>
-          </w:tcPr>
-          <w:p>
-            <w:pPr>
-              <w:pStyle w:val="ListParagraph"/>
-              <w:numPr>
-                <w:ilvl w:val="0"/>
-                <w:numId w:val="18"/>
-              </w:numPr>
-              <w:cnfStyle w:val="000000100000" w:firstRow="0" w:lastRow="0" w:firstColumn="0" w:lastColumn="0" w:oddVBand="0" w:evenVBand="0" w:oddHBand="1" w:evenHBand="0" w:firstRowFirstColumn="0" w:firstRowLastColumn="0" w:lastRowFirstColumn="0" w:lastRowLastColumn="0"/>
-              <w:rPr>
-                <w:rFonts w:ascii="Avenir Next Condensed" w:eastAsia="Times New Roman" w:hAnsi="Avenir Next Condensed" w:cs="Arial"/>
-                <w:color w:val="000000"/>
-                <w:sz w:val="20"/>
-                <w:szCs w:val="20"/>
-              </w:rPr>
-            </w:pPr>
-            <w:r>
-              <w:rPr>
-                <w:rFonts w:ascii="Avenir Next Condensed" w:eastAsia="Times New Roman" w:hAnsi="Avenir Next Condensed" w:cs="Arial"/>
-                <w:color w:val="000000"/>
-                <w:sz w:val="20"/>
-                <w:szCs w:val="20"/>
-              </w:rPr>
-              <w:t>Multiple Languages (English, Chinese and maybe Malay)</w:t>
-            </w:r>
-          </w:p>
-        </w:tc>
-        <w:tc>
-          <w:tcPr>
-            <w:tcW w:w="2269" w:type="dxa"/>
-          </w:tcPr>
-          <w:p>
-            <w:pPr>
-              <w:pStyle w:val="ListParagraph"/>
-              <w:numPr>
-                <w:ilvl w:val="0"/>
-                <w:numId w:val="18"/>
-              </w:numPr>
-              <w:spacing w:before="100" w:beforeAutospacing="1" w:after="100" w:afterAutospacing="1"/>
-              <w:textAlignment w:val="baseline"/>
-              <w:cnfStyle w:val="000000100000" w:firstRow="0" w:lastRow="0" w:firstColumn="0" w:lastColumn="0" w:oddVBand="0" w:evenVBand="0" w:oddHBand="1" w:evenHBand="0" w:firstRowFirstColumn="0" w:firstRowLastColumn="0" w:lastRowFirstColumn="0" w:lastRowLastColumn="0"/>
-              <w:rPr>
-                <w:rFonts w:ascii="Avenir Next Condensed" w:eastAsia="Times New Roman" w:hAnsi="Avenir Next Condensed" w:cs="Arial"/>
-                <w:color w:val="000000"/>
-                <w:sz w:val="20"/>
-                <w:szCs w:val="20"/>
-              </w:rPr>
-            </w:pPr>
-            <w:r>
-              <w:rPr>
-                <w:rFonts w:ascii="Avenir Next Condensed" w:eastAsia="Times New Roman" w:hAnsi="Avenir Next Condensed" w:cs="Arial"/>
-                <w:color w:val="000000"/>
-                <w:sz w:val="20"/>
-                <w:szCs w:val="20"/>
-              </w:rPr>
-              <w:t>UI</w:t>
-            </w:r>
-          </w:p>
-          <w:p>
-            <w:pPr>
-              <w:textAlignment w:val="baseline"/>
-              <w:cnfStyle w:val="000000100000" w:firstRow="0" w:lastRow="0" w:firstColumn="0" w:lastColumn="0" w:oddVBand="0" w:evenVBand="0" w:oddHBand="1" w:evenHBand="0" w:firstRowFirstColumn="0" w:firstRowLastColumn="0" w:lastRowFirstColumn="0" w:lastRowLastColumn="0"/>
-              <w:rPr>
-                <w:rFonts w:ascii="Avenir Next Condensed" w:hAnsi="Avenir Next Condensed" w:cs="Arial"/>
-                <w:color w:val="000000"/>
-                <w:sz w:val="20"/>
-                <w:szCs w:val="20"/>
-              </w:rPr>
-            </w:pPr>
-          </w:p>
-        </w:tc>
-      </w:tr>
-    </w:tbl>
-    <w:p>
-      <w:pPr>
-        <w:rPr>
-          <w:rFonts w:ascii="Avenir Next Condensed" w:eastAsia="Times New Roman" w:hAnsi="Avenir Next Condensed"/>
-          <w:sz w:val="20"/>
-          <w:szCs w:val="20"/>
-          <w:u w:val="single"/>
-        </w:rPr>
-      </w:pPr>
+          <w:sz w:val="20"/>
+          <w:szCs w:val="20"/>
+          <w:u w:val="single"/>
+        </w:rPr>
+        <w:t xml:space="preserve"> </w:t>
+      </w:r>
     </w:p>
     <w:tbl>
       <w:tblPr>
@@ -1433,8 +970,19 @@
                 <w:sz w:val="20"/>
                 <w:szCs w:val="20"/>
               </w:rPr>
-              <w:t>Edmund Foo, Marcus Lee, Tan Boon Teck</w:t>
+              <w:t xml:space="preserve">Edmund Foo, Marcus Lee, Tan Boon </w:t>
             </w:r>
+            <w:proofErr w:type="spellStart"/>
+            <w:r>
+              <w:rPr>
+                <w:rFonts w:ascii="Avenir Next Condensed" w:eastAsia="Times New Roman" w:hAnsi="Avenir Next Condensed"/>
+                <w:color w:val="000000" w:themeColor="text1"/>
+                <w:sz w:val="20"/>
+                <w:szCs w:val="20"/>
+              </w:rPr>
+              <w:t>Teck</w:t>
+            </w:r>
+            <w:proofErr w:type="spellEnd"/>
           </w:p>
         </w:tc>
       </w:tr>
@@ -1492,7 +1040,7 @@
     <w:p>
       <w:pPr>
         <w:spacing w:before="100" w:beforeAutospacing="1" w:after="100" w:afterAutospacing="1"/>
-        <w:ind w:firstLine="709"/>
+        <w:ind w:left="720" w:hanging="720"/>
         <w:textAlignment w:val="baseline"/>
         <w:rPr>
           <w:rFonts w:ascii="Avenir Next Condensed" w:eastAsia="Times New Roman" w:hAnsi="Avenir Next Condensed" w:cs="Arial"/>
@@ -1513,6 +1061,17 @@
           <w:u w:val="single"/>
         </w:rPr>
         <w:t>Stakeholders</w:t>
+      </w:r>
+      <w:r>
+        <w:rPr>
+          <w:rFonts w:ascii="Avenir Next Condensed" w:eastAsia="Times New Roman" w:hAnsi="Avenir Next Condensed" w:cs="Arial"/>
+          <w:b/>
+          <w:color w:val="000000"/>
+          <w:sz w:val="20"/>
+          <w:szCs w:val="20"/>
+          <w:u w:val="single"/>
+        </w:rPr>
+        <w:t>:</w:t>
       </w:r>
     </w:p>
     <w:p>
@@ -1531,7 +1090,6 @@
     </w:p>
     <w:p>
       <w:pPr>
-        <w:ind w:firstLine="720"/>
         <w:rPr>
           <w:rFonts w:ascii="Avenir Next Condensed" w:eastAsia="Times New Roman" w:hAnsi="Avenir Next Condensed" w:cs="Arial"/>
           <w:b/>
@@ -1552,6 +1110,17 @@
         </w:rPr>
         <w:t>Deliverables</w:t>
       </w:r>
+      <w:r>
+        <w:rPr>
+          <w:rFonts w:ascii="Avenir Next Condensed" w:eastAsia="Times New Roman" w:hAnsi="Avenir Next Condensed" w:cs="Arial"/>
+          <w:b/>
+          <w:color w:val="000000"/>
+          <w:sz w:val="20"/>
+          <w:szCs w:val="20"/>
+          <w:u w:val="single"/>
+        </w:rPr>
+        <w:t>:</w:t>
+      </w:r>
     </w:p>
     <w:p>
       <w:pPr>
@@ -1590,16 +1159,98 @@
     </w:p>
     <w:p>
       <w:pPr>
-        <w:ind w:firstLine="720"/>
-        <w:rPr>
-          <w:rFonts w:ascii="Avenir Next Condensed" w:eastAsia="Times New Roman" w:hAnsi="Avenir Next Condensed" w:cs="Arial"/>
-          <w:b/>
-          <w:color w:val="000000"/>
-          <w:sz w:val="20"/>
-          <w:szCs w:val="20"/>
-          <w:u w:val="single"/>
-        </w:rPr>
-      </w:pPr>
+        <w:rPr>
+          <w:rFonts w:ascii="Avenir Next Condensed" w:eastAsia="Times New Roman" w:hAnsi="Avenir Next Condensed" w:cs="Arial"/>
+          <w:b/>
+          <w:color w:val="000000"/>
+          <w:sz w:val="20"/>
+          <w:szCs w:val="20"/>
+          <w:u w:val="single"/>
+        </w:rPr>
+      </w:pPr>
+    </w:p>
+    <w:p>
+      <w:pPr>
+        <w:rPr>
+          <w:rFonts w:ascii="Avenir Next Condensed" w:eastAsia="Times New Roman" w:hAnsi="Avenir Next Condensed" w:cs="Arial"/>
+          <w:b/>
+          <w:color w:val="000000"/>
+          <w:sz w:val="20"/>
+          <w:szCs w:val="20"/>
+          <w:u w:val="single"/>
+        </w:rPr>
+      </w:pPr>
+      <w:r>
+        <w:rPr>
+          <w:rFonts w:ascii="Avenir Next Condensed" w:eastAsia="Times New Roman" w:hAnsi="Avenir Next Condensed" w:cs="Arial"/>
+          <w:color w:val="000000"/>
+          <w:sz w:val="20"/>
+          <w:szCs w:val="20"/>
+        </w:rPr>
+        <w:lastRenderedPageBreak/>
+        <w:drawing>
+          <wp:anchor distT="0" distB="0" distL="114300" distR="114300" simplePos="0" relativeHeight="251660288" behindDoc="0" locked="0" layoutInCell="1" allowOverlap="1" wp14:anchorId="4B67B20B" wp14:editId="130292C0">
+            <wp:simplePos x="0" y="0"/>
+            <wp:positionH relativeFrom="column">
+              <wp:posOffset>-63500</wp:posOffset>
+            </wp:positionH>
+            <wp:positionV relativeFrom="paragraph">
+              <wp:posOffset>175261</wp:posOffset>
+            </wp:positionV>
+            <wp:extent cx="4291330" cy="1831340"/>
+            <wp:effectExtent l="0" t="0" r="1270" b="0"/>
+            <wp:wrapNone/>
+            <wp:docPr id="26" name="Picture 26"/>
+            <wp:cNvGraphicFramePr>
+              <a:graphicFrameLocks xmlns:a="http://schemas.openxmlformats.org/drawingml/2006/main" noChangeAspect="1"/>
+            </wp:cNvGraphicFramePr>
+            <a:graphic xmlns:a="http://schemas.openxmlformats.org/drawingml/2006/main">
+              <a:graphicData uri="http://schemas.openxmlformats.org/drawingml/2006/picture">
+                <pic:pic xmlns:pic="http://schemas.openxmlformats.org/drawingml/2006/picture">
+                  <pic:nvPicPr>
+                    <pic:cNvPr id="1" name=""/>
+                    <pic:cNvPicPr/>
+                  </pic:nvPicPr>
+                  <pic:blipFill rotWithShape="1">
+                    <a:blip r:embed="rId17" cstate="print">
+                      <a:extLst>
+                        <a:ext uri="{28A0092B-C50C-407E-A947-70E740481C1C}">
+                          <a14:useLocalDpi xmlns:a14="http://schemas.microsoft.com/office/drawing/2010/main" val="0"/>
+                        </a:ext>
+                      </a:extLst>
+                    </a:blip>
+                    <a:srcRect t="3722"/>
+                    <a:stretch/>
+                  </pic:blipFill>
+                  <pic:spPr bwMode="auto">
+                    <a:xfrm>
+                      <a:off x="0" y="0"/>
+                      <a:ext cx="4291330" cy="1831340"/>
+                    </a:xfrm>
+                    <a:prstGeom prst="rect">
+                      <a:avLst/>
+                    </a:prstGeom>
+                    <a:ln>
+                      <a:noFill/>
+                    </a:ln>
+                    <a:extLst>
+                      <a:ext uri="{53640926-AAD7-44D8-BBD7-CCE9431645EC}">
+                        <a14:shadowObscured xmlns:a14="http://schemas.microsoft.com/office/drawing/2010/main"/>
+                      </a:ext>
+                    </a:extLst>
+                  </pic:spPr>
+                </pic:pic>
+              </a:graphicData>
+            </a:graphic>
+            <wp14:sizeRelH relativeFrom="page">
+              <wp14:pctWidth>0</wp14:pctWidth>
+            </wp14:sizeRelH>
+            <wp14:sizeRelV relativeFrom="page">
+              <wp14:pctHeight>0</wp14:pctHeight>
+            </wp14:sizeRelV>
+          </wp:anchor>
+        </w:drawing>
+      </w:r>
       <w:r>
         <w:rPr>
           <w:rFonts w:ascii="Avenir Next Condensed" w:eastAsia="Times New Roman" w:hAnsi="Avenir Next Condensed" w:cs="Arial"/>
@@ -1611,163 +1262,43 @@
         </w:rPr>
         <w:t>Scope</w:t>
       </w:r>
-    </w:p>
-    <w:p>
-      <w:pPr>
-        <w:rPr>
-          <w:rFonts w:ascii="Avenir Next Condensed" w:eastAsia="Times New Roman" w:hAnsi="Avenir Next Condensed" w:cs="Arial"/>
-          <w:color w:val="000000"/>
-          <w:sz w:val="20"/>
-          <w:szCs w:val="20"/>
-        </w:rPr>
-      </w:pPr>
-      <w:r>
-        <w:rPr>
-          <w:rFonts w:ascii="Avenir Next Condensed" w:eastAsia="Times New Roman" w:hAnsi="Avenir Next Condensed" w:cs="Arial"/>
-          <w:color w:val="000000"/>
-          <w:sz w:val="20"/>
-          <w:szCs w:val="20"/>
-        </w:rPr>
-        <w:t xml:space="preserve">iOS mobile application: </w:t>
-      </w:r>
-      <w:r>
-        <w:rPr>
-          <w:rFonts w:ascii="Avenir Next Condensed" w:eastAsia="Times New Roman" w:hAnsi="Avenir Next Condensed" w:cs="Arial"/>
-          <w:color w:val="000000"/>
-          <w:sz w:val="20"/>
-          <w:szCs w:val="20"/>
-        </w:rPr>
-        <w:tab/>
-      </w:r>
-      <w:r>
-        <w:rPr>
-          <w:rFonts w:ascii="Avenir Next Condensed" w:eastAsia="Times New Roman" w:hAnsi="Avenir Next Condensed" w:cs="Arial"/>
-          <w:b/>
-          <w:color w:val="000000"/>
-          <w:sz w:val="20"/>
-          <w:szCs w:val="20"/>
-        </w:rPr>
-        <w:t>1)</w:t>
-      </w:r>
-      <w:r>
-        <w:rPr>
-          <w:rFonts w:ascii="Avenir Next Condensed" w:eastAsia="Times New Roman" w:hAnsi="Avenir Next Condensed" w:cs="Arial"/>
-          <w:color w:val="000000"/>
-          <w:sz w:val="20"/>
-          <w:szCs w:val="20"/>
-        </w:rPr>
-        <w:t xml:space="preserve"> </w:t>
-      </w:r>
-      <w:r>
-        <w:rPr>
-          <w:rFonts w:ascii="Avenir Next Condensed" w:eastAsia="Times New Roman" w:hAnsi="Avenir Next Condensed" w:cs="Arial"/>
-          <w:color w:val="000000"/>
-          <w:sz w:val="20"/>
-          <w:szCs w:val="20"/>
-        </w:rPr>
-        <w:t>Swift</w:t>
-      </w:r>
-      <w:r>
-        <w:rPr>
-          <w:rFonts w:ascii="Avenir Next Condensed" w:eastAsia="Times New Roman" w:hAnsi="Avenir Next Condensed" w:cs="Arial"/>
-          <w:color w:val="000000"/>
-          <w:sz w:val="20"/>
-          <w:szCs w:val="20"/>
-        </w:rPr>
-        <w:tab/>
-      </w:r>
-      <w:r>
-        <w:rPr>
-          <w:rFonts w:ascii="Avenir Next Condensed" w:eastAsia="Times New Roman" w:hAnsi="Avenir Next Condensed" w:cs="Arial"/>
-          <w:color w:val="000000"/>
-          <w:sz w:val="20"/>
-          <w:szCs w:val="20"/>
-        </w:rPr>
-        <w:tab/>
-      </w:r>
-      <w:r>
-        <w:rPr>
-          <w:rFonts w:ascii="Avenir Next Condensed" w:eastAsia="Times New Roman" w:hAnsi="Avenir Next Condensed" w:cs="Arial"/>
-          <w:b/>
-          <w:color w:val="000000"/>
-          <w:sz w:val="20"/>
-          <w:szCs w:val="20"/>
-        </w:rPr>
-        <w:t>2)</w:t>
-      </w:r>
-      <w:r>
-        <w:rPr>
-          <w:rFonts w:ascii="Avenir Next Condensed" w:eastAsia="Times New Roman" w:hAnsi="Avenir Next Condensed" w:cs="Arial"/>
-          <w:color w:val="000000"/>
-          <w:sz w:val="20"/>
-          <w:szCs w:val="20"/>
-        </w:rPr>
-        <w:t xml:space="preserve"> </w:t>
-      </w:r>
-      <w:r>
-        <w:rPr>
-          <w:rFonts w:ascii="Avenir Next Condensed" w:eastAsia="Times New Roman" w:hAnsi="Avenir Next Condensed" w:cs="Arial"/>
-          <w:color w:val="000000"/>
-          <w:sz w:val="20"/>
-          <w:szCs w:val="20"/>
-        </w:rPr>
-        <w:t>Github (Version Control)</w:t>
-      </w:r>
-      <w:r>
-        <w:rPr>
-          <w:rFonts w:ascii="Avenir Next Condensed" w:eastAsia="Times New Roman" w:hAnsi="Avenir Next Condensed" w:cs="Arial"/>
-          <w:color w:val="000000"/>
-          <w:sz w:val="20"/>
-          <w:szCs w:val="20"/>
-        </w:rPr>
-        <w:tab/>
-      </w:r>
-      <w:r>
-        <w:rPr>
-          <w:rFonts w:ascii="Avenir Next Condensed" w:eastAsia="Times New Roman" w:hAnsi="Avenir Next Condensed" w:cs="Arial"/>
-          <w:color w:val="000000"/>
-          <w:sz w:val="20"/>
-          <w:szCs w:val="20"/>
-        </w:rPr>
-        <w:tab/>
-      </w:r>
-      <w:r>
-        <w:rPr>
-          <w:rFonts w:ascii="Avenir Next Condensed" w:eastAsia="Times New Roman" w:hAnsi="Avenir Next Condensed" w:cs="Arial"/>
-          <w:b/>
-          <w:color w:val="000000"/>
-          <w:sz w:val="20"/>
-          <w:szCs w:val="20"/>
-        </w:rPr>
-        <w:t>3)</w:t>
-      </w:r>
-      <w:r>
-        <w:rPr>
-          <w:rFonts w:ascii="Avenir Next Condensed" w:eastAsia="Times New Roman" w:hAnsi="Avenir Next Condensed" w:cs="Arial"/>
-          <w:color w:val="000000"/>
-          <w:sz w:val="20"/>
-          <w:szCs w:val="20"/>
-        </w:rPr>
-        <w:t xml:space="preserve"> </w:t>
-      </w:r>
-      <w:r>
-        <w:rPr>
-          <w:rFonts w:ascii="Avenir Next Condensed" w:eastAsia="Times New Roman" w:hAnsi="Avenir Next Condensed" w:cs="Arial"/>
-          <w:color w:val="000000"/>
-          <w:sz w:val="20"/>
-          <w:szCs w:val="20"/>
-        </w:rPr>
-        <w:t xml:space="preserve">Parse Database and </w:t>
-      </w:r>
-      <w:r>
-        <w:rPr>
-          <w:rFonts w:ascii="Avenir Next Condensed" w:eastAsia="Times New Roman" w:hAnsi="Avenir Next Condensed" w:cs="Arial"/>
-          <w:color w:val="000000"/>
-          <w:sz w:val="20"/>
-          <w:szCs w:val="20"/>
-        </w:rPr>
-        <w:t>Parse API</w:t>
-      </w:r>
+      <w:r>
+        <w:rPr>
+          <w:rFonts w:ascii="Avenir Next Condensed" w:eastAsia="Times New Roman" w:hAnsi="Avenir Next Condensed" w:cs="Arial"/>
+          <w:b/>
+          <w:color w:val="000000"/>
+          <w:sz w:val="20"/>
+          <w:szCs w:val="20"/>
+          <w:u w:val="single"/>
+        </w:rPr>
+        <w:t>:</w:t>
+      </w:r>
+    </w:p>
+    <w:p>
+      <w:pPr>
+        <w:ind w:firstLine="142"/>
+        <w:rPr>
+          <w:rFonts w:ascii="Avenir Next Condensed" w:eastAsia="Times New Roman" w:hAnsi="Avenir Next Condensed" w:cs="Arial"/>
+          <w:b/>
+          <w:color w:val="000000"/>
+          <w:sz w:val="20"/>
+          <w:szCs w:val="20"/>
+          <w:u w:val="single"/>
+        </w:rPr>
+      </w:pPr>
+    </w:p>
+    <w:p>
+      <w:pPr>
+        <w:ind w:firstLine="142"/>
+        <w:rPr>
+          <w:rFonts w:ascii="Avenir Next Condensed" w:eastAsia="Times New Roman" w:hAnsi="Avenir Next Condensed" w:cs="Arial"/>
+          <w:b/>
+          <w:color w:val="000000"/>
+          <w:sz w:val="20"/>
+          <w:szCs w:val="20"/>
+          <w:u w:val="single"/>
+        </w:rPr>
+      </w:pPr>
     </w:p>
     <w:p>
       <w:pPr>
@@ -1785,7 +1316,187 @@
     </w:p>
     <w:p>
       <w:pPr>
-        <w:ind w:firstLine="720"/>
+        <w:spacing w:line="160" w:lineRule="exact"/>
+        <w:rPr>
+          <w:rFonts w:ascii="Avenir Next Condensed" w:eastAsia="Times New Roman" w:hAnsi="Avenir Next Condensed" w:cs="Arial"/>
+          <w:b/>
+          <w:color w:val="000000"/>
+          <w:sz w:val="20"/>
+          <w:szCs w:val="20"/>
+          <w:u w:val="single"/>
+        </w:rPr>
+      </w:pPr>
+    </w:p>
+    <w:p>
+      <w:pPr>
+        <w:spacing w:line="160" w:lineRule="exact"/>
+        <w:rPr>
+          <w:rFonts w:ascii="Avenir Next Condensed" w:eastAsia="Times New Roman" w:hAnsi="Avenir Next Condensed" w:cs="Arial"/>
+          <w:b/>
+          <w:color w:val="000000"/>
+          <w:sz w:val="20"/>
+          <w:szCs w:val="20"/>
+          <w:u w:val="single"/>
+        </w:rPr>
+      </w:pPr>
+    </w:p>
+    <w:p>
+      <w:pPr>
+        <w:spacing w:line="160" w:lineRule="exact"/>
+        <w:rPr>
+          <w:rFonts w:ascii="Avenir Next Condensed" w:eastAsia="Times New Roman" w:hAnsi="Avenir Next Condensed" w:cs="Arial"/>
+          <w:b/>
+          <w:color w:val="000000"/>
+          <w:sz w:val="20"/>
+          <w:szCs w:val="20"/>
+          <w:u w:val="single"/>
+        </w:rPr>
+      </w:pPr>
+    </w:p>
+    <w:p>
+      <w:pPr>
+        <w:spacing w:line="160" w:lineRule="exact"/>
+        <w:rPr>
+          <w:rFonts w:ascii="Avenir Next Condensed" w:eastAsia="Times New Roman" w:hAnsi="Avenir Next Condensed" w:cs="Arial"/>
+          <w:b/>
+          <w:color w:val="000000"/>
+          <w:sz w:val="20"/>
+          <w:szCs w:val="20"/>
+          <w:u w:val="single"/>
+        </w:rPr>
+      </w:pPr>
+    </w:p>
+    <w:p>
+      <w:pPr>
+        <w:spacing w:line="160" w:lineRule="exact"/>
+        <w:rPr>
+          <w:rFonts w:ascii="Avenir Next Condensed" w:eastAsia="Times New Roman" w:hAnsi="Avenir Next Condensed" w:cs="Arial"/>
+          <w:b/>
+          <w:color w:val="000000"/>
+          <w:sz w:val="20"/>
+          <w:szCs w:val="20"/>
+          <w:u w:val="single"/>
+        </w:rPr>
+      </w:pPr>
+    </w:p>
+    <w:p>
+      <w:pPr>
+        <w:spacing w:line="160" w:lineRule="exact"/>
+        <w:rPr>
+          <w:rFonts w:ascii="Avenir Next Condensed" w:eastAsia="Times New Roman" w:hAnsi="Avenir Next Condensed" w:cs="Arial"/>
+          <w:b/>
+          <w:color w:val="000000"/>
+          <w:sz w:val="20"/>
+          <w:szCs w:val="20"/>
+          <w:u w:val="single"/>
+        </w:rPr>
+      </w:pPr>
+    </w:p>
+    <w:p>
+      <w:pPr>
+        <w:spacing w:line="160" w:lineRule="exact"/>
+        <w:rPr>
+          <w:rFonts w:ascii="Avenir Next Condensed" w:eastAsia="Times New Roman" w:hAnsi="Avenir Next Condensed" w:cs="Arial"/>
+          <w:b/>
+          <w:color w:val="000000"/>
+          <w:sz w:val="20"/>
+          <w:szCs w:val="20"/>
+          <w:u w:val="single"/>
+        </w:rPr>
+      </w:pPr>
+    </w:p>
+    <w:p>
+      <w:pPr>
+        <w:spacing w:line="160" w:lineRule="exact"/>
+        <w:rPr>
+          <w:rFonts w:ascii="Avenir Next Condensed" w:eastAsia="Times New Roman" w:hAnsi="Avenir Next Condensed" w:cs="Arial"/>
+          <w:b/>
+          <w:color w:val="000000"/>
+          <w:sz w:val="20"/>
+          <w:szCs w:val="20"/>
+          <w:u w:val="single"/>
+        </w:rPr>
+      </w:pPr>
+    </w:p>
+    <w:p>
+      <w:pPr>
+        <w:spacing w:line="160" w:lineRule="exact"/>
+        <w:rPr>
+          <w:rFonts w:ascii="Avenir Next Condensed" w:eastAsia="Times New Roman" w:hAnsi="Avenir Next Condensed" w:cs="Arial"/>
+          <w:b/>
+          <w:color w:val="000000"/>
+          <w:sz w:val="20"/>
+          <w:szCs w:val="20"/>
+          <w:u w:val="single"/>
+        </w:rPr>
+      </w:pPr>
+    </w:p>
+    <w:p>
+      <w:pPr>
+        <w:spacing w:line="160" w:lineRule="exact"/>
+        <w:rPr>
+          <w:rFonts w:ascii="Avenir Next Condensed" w:eastAsia="Times New Roman" w:hAnsi="Avenir Next Condensed" w:cs="Arial"/>
+          <w:b/>
+          <w:color w:val="000000"/>
+          <w:sz w:val="20"/>
+          <w:szCs w:val="20"/>
+          <w:u w:val="single"/>
+        </w:rPr>
+      </w:pPr>
+    </w:p>
+    <w:p>
+      <w:pPr>
+        <w:spacing w:line="160" w:lineRule="exact"/>
+        <w:rPr>
+          <w:rFonts w:ascii="Avenir Next Condensed" w:eastAsia="Times New Roman" w:hAnsi="Avenir Next Condensed" w:cs="Arial"/>
+          <w:b/>
+          <w:color w:val="000000"/>
+          <w:sz w:val="20"/>
+          <w:szCs w:val="20"/>
+          <w:u w:val="single"/>
+        </w:rPr>
+      </w:pPr>
+    </w:p>
+    <w:p>
+      <w:pPr>
+        <w:spacing w:line="160" w:lineRule="exact"/>
+        <w:rPr>
+          <w:rFonts w:ascii="Avenir Next Condensed" w:eastAsia="Times New Roman" w:hAnsi="Avenir Next Condensed" w:cs="Arial"/>
+          <w:b/>
+          <w:color w:val="000000"/>
+          <w:sz w:val="20"/>
+          <w:szCs w:val="20"/>
+          <w:u w:val="single"/>
+        </w:rPr>
+      </w:pPr>
+    </w:p>
+    <w:p>
+      <w:pPr>
+        <w:spacing w:line="160" w:lineRule="exact"/>
+        <w:rPr>
+          <w:rFonts w:ascii="Avenir Next Condensed" w:eastAsia="Times New Roman" w:hAnsi="Avenir Next Condensed" w:cs="Arial"/>
+          <w:b/>
+          <w:color w:val="000000"/>
+          <w:sz w:val="20"/>
+          <w:szCs w:val="20"/>
+          <w:u w:val="single"/>
+        </w:rPr>
+      </w:pPr>
+    </w:p>
+    <w:p>
+      <w:pPr>
+        <w:rPr>
+          <w:rFonts w:ascii="Avenir Next Condensed" w:eastAsia="Times New Roman" w:hAnsi="Avenir Next Condensed" w:cs="Arial"/>
+          <w:b/>
+          <w:color w:val="000000"/>
+          <w:sz w:val="20"/>
+          <w:szCs w:val="20"/>
+          <w:u w:val="single"/>
+        </w:rPr>
+      </w:pPr>
+    </w:p>
+    <w:p>
+      <w:pPr>
         <w:rPr>
           <w:rFonts w:ascii="Avenir Next Condensed" w:eastAsia="Times New Roman" w:hAnsi="Avenir Next Condensed" w:cs="Arial"/>
           <w:b/>
@@ -1806,6 +1517,17 @@
         </w:rPr>
         <w:t>Project Plan</w:t>
       </w:r>
+      <w:r>
+        <w:rPr>
+          <w:rFonts w:ascii="Avenir Next Condensed" w:eastAsia="Times New Roman" w:hAnsi="Avenir Next Condensed" w:cs="Arial"/>
+          <w:b/>
+          <w:color w:val="000000"/>
+          <w:sz w:val="20"/>
+          <w:szCs w:val="20"/>
+          <w:u w:val="single"/>
+        </w:rPr>
+        <w:t>:</w:t>
+      </w:r>
     </w:p>
     <w:p>
       <w:pPr>
@@ -1825,19 +1547,18 @@
           <w:color w:val="000000"/>
           <w:sz w:val="20"/>
           <w:szCs w:val="20"/>
-          <w:lang w:val="en-SG" w:eastAsia="en-SG"/>
         </w:rPr>
         <w:drawing>
-          <wp:anchor distT="0" distB="0" distL="114300" distR="114300" simplePos="0" relativeHeight="251659264" behindDoc="0" locked="0" layoutInCell="1" allowOverlap="1" wp14:anchorId="3C1C5841" wp14:editId="10308409">
+          <wp:anchor distT="0" distB="0" distL="114300" distR="114300" simplePos="0" relativeHeight="251659264" behindDoc="0" locked="0" layoutInCell="1" allowOverlap="1" wp14:anchorId="3C1C5841" wp14:editId="1014CF62">
             <wp:simplePos x="0" y="0"/>
             <wp:positionH relativeFrom="column">
-              <wp:posOffset>691515</wp:posOffset>
+              <wp:posOffset>685800</wp:posOffset>
             </wp:positionH>
             <wp:positionV relativeFrom="paragraph">
-              <wp:posOffset>94657</wp:posOffset>
+              <wp:posOffset>95250</wp:posOffset>
             </wp:positionV>
-            <wp:extent cx="5383587" cy="3937000"/>
-            <wp:effectExtent l="0" t="0" r="7620" b="6350"/>
+            <wp:extent cx="5194935" cy="3520440"/>
+            <wp:effectExtent l="0" t="0" r="12065" b="10160"/>
             <wp:wrapNone/>
             <wp:docPr id="5" name="Picture 5"/>
             <wp:cNvGraphicFramePr>
@@ -1853,7 +1574,7 @@
                     </pic:cNvPicPr>
                   </pic:nvPicPr>
                   <pic:blipFill>
-                    <a:blip r:embed="rId17" cstate="print">
+                    <a:blip r:embed="rId18" cstate="print">
                       <a:extLst>
                         <a:ext uri="{28A0092B-C50C-407E-A947-70E740481C1C}">
                           <a14:useLocalDpi xmlns:a14="http://schemas.microsoft.com/office/drawing/2010/main" val="0"/>
@@ -1868,7 +1589,7 @@
                   <pic:spPr bwMode="auto">
                     <a:xfrm>
                       <a:off x="0" y="0"/>
-                      <a:ext cx="5383587" cy="3937000"/>
+                      <a:ext cx="5194935" cy="3520440"/>
                     </a:xfrm>
                     <a:prstGeom prst="rect">
                       <a:avLst/>
@@ -1887,28 +1608,6 @@
           </wp:anchor>
         </w:drawing>
       </w:r>
-    </w:p>
-    <w:p>
-      <w:pPr>
-        <w:rPr>
-          <w:rFonts w:ascii="Avenir Next Condensed" w:eastAsia="Times New Roman" w:hAnsi="Avenir Next Condensed" w:cs="Arial"/>
-          <w:b/>
-          <w:color w:val="000000"/>
-          <w:sz w:val="20"/>
-          <w:szCs w:val="20"/>
-        </w:rPr>
-      </w:pPr>
-    </w:p>
-    <w:p>
-      <w:pPr>
-        <w:rPr>
-          <w:rFonts w:ascii="Avenir Next Condensed" w:eastAsia="Times New Roman" w:hAnsi="Avenir Next Condensed" w:cs="Arial"/>
-          <w:b/>
-          <w:color w:val="000000"/>
-          <w:sz w:val="20"/>
-          <w:szCs w:val="20"/>
-        </w:rPr>
-      </w:pPr>
       <w:r>
         <w:rPr>
           <w:rFonts w:ascii="Avenir Next Condensed" w:eastAsia="Times New Roman" w:hAnsi="Avenir Next Condensed" w:cs="Arial"/>
@@ -1917,19 +1616,18 @@
           <w:color w:val="000000"/>
           <w:sz w:val="20"/>
           <w:szCs w:val="20"/>
-          <w:lang w:val="en-SG" w:eastAsia="en-SG"/>
         </w:rPr>
         <w:drawing>
-          <wp:anchor distT="0" distB="0" distL="114300" distR="114300" simplePos="0" relativeHeight="251658240" behindDoc="0" locked="0" layoutInCell="1" allowOverlap="1" wp14:anchorId="49ACBD00" wp14:editId="7A072980">
+          <wp:anchor distT="0" distB="0" distL="114300" distR="114300" simplePos="0" relativeHeight="251658240" behindDoc="0" locked="0" layoutInCell="1" allowOverlap="1" wp14:anchorId="49ACBD00" wp14:editId="68BEF4DF">
             <wp:simplePos x="0" y="0"/>
             <wp:positionH relativeFrom="column">
-              <wp:posOffset>6350</wp:posOffset>
+              <wp:posOffset>44450</wp:posOffset>
             </wp:positionH>
             <wp:positionV relativeFrom="paragraph">
-              <wp:posOffset>57150</wp:posOffset>
+              <wp:posOffset>165100</wp:posOffset>
             </wp:positionV>
             <wp:extent cx="801601" cy="730100"/>
-            <wp:effectExtent l="0" t="0" r="0" b="0"/>
+            <wp:effectExtent l="0" t="0" r="0" b="6985"/>
             <wp:wrapNone/>
             <wp:docPr id="4" name="Picture 4"/>
             <wp:cNvGraphicFramePr>
@@ -1945,7 +1643,7 @@
                     </pic:cNvPicPr>
                   </pic:nvPicPr>
                   <pic:blipFill>
-                    <a:blip r:embed="rId18" cstate="print">
+                    <a:blip r:embed="rId19" cstate="print">
                       <a:extLst>
                         <a:ext uri="{28A0092B-C50C-407E-A947-70E740481C1C}">
                           <a14:useLocalDpi xmlns:a14="http://schemas.microsoft.com/office/drawing/2010/main" val="0"/>
@@ -2048,6 +1746,28 @@
     </w:p>
     <w:p>
       <w:pPr>
+        <w:rPr>
+          <w:rFonts w:ascii="Avenir Next Condensed" w:eastAsia="Times New Roman" w:hAnsi="Avenir Next Condensed" w:cs="Arial"/>
+          <w:b/>
+          <w:color w:val="000000"/>
+          <w:sz w:val="20"/>
+          <w:szCs w:val="20"/>
+        </w:rPr>
+      </w:pPr>
+    </w:p>
+    <w:p>
+      <w:pPr>
+        <w:rPr>
+          <w:rFonts w:ascii="Avenir Next Condensed" w:eastAsia="Times New Roman" w:hAnsi="Avenir Next Condensed" w:cs="Arial"/>
+          <w:b/>
+          <w:color w:val="000000"/>
+          <w:sz w:val="20"/>
+          <w:szCs w:val="20"/>
+        </w:rPr>
+      </w:pPr>
+    </w:p>
+    <w:p>
+      <w:pPr>
         <w:pStyle w:val="ListParagraph"/>
         <w:rPr>
           <w:rFonts w:ascii="Avenir Next Condensed" w:eastAsia="Times New Roman" w:hAnsi="Avenir Next Condensed" w:cs="Arial"/>
@@ -2191,7 +1911,20 @@
     </w:p>
     <w:p>
       <w:pPr>
+        <w:rPr>
+          <w:rFonts w:ascii="Avenir Next Condensed" w:eastAsia="Times New Roman" w:hAnsi="Avenir Next Condensed" w:cs="Arial"/>
+          <w:b/>
+          <w:color w:val="000000"/>
+          <w:sz w:val="20"/>
+          <w:szCs w:val="20"/>
+          <w:u w:val="single"/>
+        </w:rPr>
+      </w:pPr>
+    </w:p>
+    <w:p>
+      <w:pPr>
         <w:pStyle w:val="ListParagraph"/>
+        <w:ind w:hanging="720"/>
         <w:rPr>
           <w:rFonts w:ascii="Avenir Next Condensed" w:eastAsia="Times New Roman" w:hAnsi="Avenir Next Condensed" w:cs="Arial"/>
           <w:b/>
@@ -2205,110 +1938,7 @@
     <w:p>
       <w:pPr>
         <w:pStyle w:val="ListParagraph"/>
-        <w:rPr>
-          <w:rFonts w:ascii="Avenir Next Condensed" w:eastAsia="Times New Roman" w:hAnsi="Avenir Next Condensed" w:cs="Arial"/>
-          <w:b/>
-          <w:color w:val="000000"/>
-          <w:sz w:val="20"/>
-          <w:szCs w:val="20"/>
-          <w:u w:val="single"/>
-        </w:rPr>
-      </w:pPr>
-    </w:p>
-    <w:p>
-      <w:pPr>
-        <w:pStyle w:val="ListParagraph"/>
-        <w:rPr>
-          <w:rFonts w:ascii="Avenir Next Condensed" w:eastAsia="Times New Roman" w:hAnsi="Avenir Next Condensed" w:cs="Arial"/>
-          <w:b/>
-          <w:color w:val="000000"/>
-          <w:sz w:val="20"/>
-          <w:szCs w:val="20"/>
-          <w:u w:val="single"/>
-        </w:rPr>
-      </w:pPr>
-    </w:p>
-    <w:p>
-      <w:pPr>
-        <w:pStyle w:val="ListParagraph"/>
-        <w:rPr>
-          <w:rFonts w:ascii="Avenir Next Condensed" w:eastAsia="Times New Roman" w:hAnsi="Avenir Next Condensed" w:cs="Arial"/>
-          <w:b/>
-          <w:color w:val="000000"/>
-          <w:sz w:val="20"/>
-          <w:szCs w:val="20"/>
-          <w:u w:val="single"/>
-        </w:rPr>
-      </w:pPr>
-    </w:p>
-    <w:p>
-      <w:pPr>
-        <w:pStyle w:val="ListParagraph"/>
-        <w:rPr>
-          <w:rFonts w:ascii="Avenir Next Condensed" w:eastAsia="Times New Roman" w:hAnsi="Avenir Next Condensed" w:cs="Arial"/>
-          <w:b/>
-          <w:color w:val="000000"/>
-          <w:sz w:val="20"/>
-          <w:szCs w:val="20"/>
-          <w:u w:val="single"/>
-        </w:rPr>
-      </w:pPr>
-    </w:p>
-    <w:p>
-      <w:pPr>
-        <w:pStyle w:val="ListParagraph"/>
-        <w:rPr>
-          <w:rFonts w:ascii="Avenir Next Condensed" w:eastAsia="Times New Roman" w:hAnsi="Avenir Next Condensed" w:cs="Arial"/>
-          <w:b/>
-          <w:color w:val="000000"/>
-          <w:sz w:val="20"/>
-          <w:szCs w:val="20"/>
-          <w:u w:val="single"/>
-        </w:rPr>
-      </w:pPr>
-    </w:p>
-    <w:p>
-      <w:pPr>
-        <w:pStyle w:val="ListParagraph"/>
-        <w:rPr>
-          <w:rFonts w:ascii="Avenir Next Condensed" w:eastAsia="Times New Roman" w:hAnsi="Avenir Next Condensed" w:cs="Arial"/>
-          <w:b/>
-          <w:color w:val="000000"/>
-          <w:sz w:val="20"/>
-          <w:szCs w:val="20"/>
-          <w:u w:val="single"/>
-        </w:rPr>
-      </w:pPr>
-    </w:p>
-    <w:p>
-      <w:pPr>
-        <w:pStyle w:val="ListParagraph"/>
-        <w:rPr>
-          <w:rFonts w:ascii="Avenir Next Condensed" w:eastAsia="Times New Roman" w:hAnsi="Avenir Next Condensed" w:cs="Arial"/>
-          <w:b/>
-          <w:color w:val="000000"/>
-          <w:sz w:val="20"/>
-          <w:szCs w:val="20"/>
-          <w:u w:val="single"/>
-        </w:rPr>
-      </w:pPr>
-    </w:p>
-    <w:p>
-      <w:pPr>
-        <w:pStyle w:val="ListParagraph"/>
-        <w:rPr>
-          <w:rFonts w:ascii="Avenir Next Condensed" w:eastAsia="Times New Roman" w:hAnsi="Avenir Next Condensed" w:cs="Arial"/>
-          <w:b/>
-          <w:color w:val="000000"/>
-          <w:sz w:val="20"/>
-          <w:szCs w:val="20"/>
-          <w:u w:val="single"/>
-        </w:rPr>
-      </w:pPr>
-    </w:p>
-    <w:p>
-      <w:pPr>
-        <w:pStyle w:val="ListParagraph"/>
+        <w:ind w:hanging="720"/>
         <w:rPr>
           <w:rFonts w:ascii="Avenir Next Condensed" w:eastAsia="Times New Roman" w:hAnsi="Avenir Next Condensed" w:cs="Arial"/>
           <w:b/>
@@ -2339,6 +1969,17 @@
           <w:u w:val="single"/>
         </w:rPr>
         <w:t xml:space="preserve"> and Mitigations</w:t>
+      </w:r>
+      <w:r>
+        <w:rPr>
+          <w:rFonts w:ascii="Avenir Next Condensed" w:eastAsia="Times New Roman" w:hAnsi="Avenir Next Condensed" w:cs="Arial"/>
+          <w:b/>
+          <w:color w:val="000000"/>
+          <w:sz w:val="20"/>
+          <w:szCs w:val="20"/>
+          <w:u w:val="single"/>
+        </w:rPr>
+        <w:t>:</w:t>
       </w:r>
     </w:p>
     <w:p>
@@ -2358,12 +1999,12 @@
     <w:tbl>
       <w:tblPr>
         <w:tblStyle w:val="GridTable6Colorful"/>
-        <w:tblW w:w="0" w:type="auto"/>
+        <w:tblW w:w="9383" w:type="dxa"/>
         <w:tblLook w:val="04A0" w:firstRow="1" w:lastRow="0" w:firstColumn="1" w:lastColumn="0" w:noHBand="0" w:noVBand="1"/>
       </w:tblPr>
       <w:tblGrid>
-        <w:gridCol w:w="4505"/>
-        <w:gridCol w:w="4505"/>
+        <w:gridCol w:w="4563"/>
+        <w:gridCol w:w="4820"/>
       </w:tblGrid>
       <w:tr>
         <w:trPr>
@@ -2372,7 +2013,7 @@
         <w:tc>
           <w:tcPr>
             <w:cnfStyle w:val="001000000000" w:firstRow="0" w:lastRow="0" w:firstColumn="1" w:lastColumn="0" w:oddVBand="0" w:evenVBand="0" w:oddHBand="0" w:evenHBand="0" w:firstRowFirstColumn="0" w:firstRowLastColumn="0" w:lastRowFirstColumn="0" w:lastRowLastColumn="0"/>
-            <w:tcW w:w="4505" w:type="dxa"/>
+            <w:tcW w:w="4563" w:type="dxa"/>
           </w:tcPr>
           <w:p>
             <w:pPr>
@@ -2396,7 +2037,7 @@
         </w:tc>
         <w:tc>
           <w:tcPr>
-            <w:tcW w:w="4505" w:type="dxa"/>
+            <w:tcW w:w="4820" w:type="dxa"/>
           </w:tcPr>
           <w:p>
             <w:pPr>
@@ -2427,7 +2068,7 @@
         <w:tc>
           <w:tcPr>
             <w:cnfStyle w:val="001000000000" w:firstRow="0" w:lastRow="0" w:firstColumn="1" w:lastColumn="0" w:oddVBand="0" w:evenVBand="0" w:oddHBand="0" w:evenHBand="0" w:firstRowFirstColumn="0" w:firstRowLastColumn="0" w:lastRowFirstColumn="0" w:lastRowLastColumn="0"/>
-            <w:tcW w:w="4505" w:type="dxa"/>
+            <w:tcW w:w="4563" w:type="dxa"/>
           </w:tcPr>
           <w:p>
             <w:pPr>
@@ -2453,7 +2094,7 @@
         </w:tc>
         <w:tc>
           <w:tcPr>
-            <w:tcW w:w="4505" w:type="dxa"/>
+            <w:tcW w:w="4820" w:type="dxa"/>
           </w:tcPr>
           <w:p>
             <w:pPr>
@@ -2481,7 +2122,7 @@
         <w:tc>
           <w:tcPr>
             <w:cnfStyle w:val="001000000000" w:firstRow="0" w:lastRow="0" w:firstColumn="1" w:lastColumn="0" w:oddVBand="0" w:evenVBand="0" w:oddHBand="0" w:evenHBand="0" w:firstRowFirstColumn="0" w:firstRowLastColumn="0" w:lastRowFirstColumn="0" w:lastRowLastColumn="0"/>
-            <w:tcW w:w="4505" w:type="dxa"/>
+            <w:tcW w:w="4563" w:type="dxa"/>
           </w:tcPr>
           <w:p>
             <w:pPr>
@@ -2507,7 +2148,7 @@
         </w:tc>
         <w:tc>
           <w:tcPr>
-            <w:tcW w:w="4505" w:type="dxa"/>
+            <w:tcW w:w="4820" w:type="dxa"/>
           </w:tcPr>
           <w:p>
             <w:pPr>
@@ -2538,7 +2179,7 @@
         <w:tc>
           <w:tcPr>
             <w:cnfStyle w:val="001000000000" w:firstRow="0" w:lastRow="0" w:firstColumn="1" w:lastColumn="0" w:oddVBand="0" w:evenVBand="0" w:oddHBand="0" w:evenHBand="0" w:firstRowFirstColumn="0" w:firstRowLastColumn="0" w:lastRowFirstColumn="0" w:lastRowLastColumn="0"/>
-            <w:tcW w:w="4505" w:type="dxa"/>
+            <w:tcW w:w="4563" w:type="dxa"/>
           </w:tcPr>
           <w:p>
             <w:pPr>
@@ -2564,7 +2205,7 @@
         </w:tc>
         <w:tc>
           <w:tcPr>
-            <w:tcW w:w="4505" w:type="dxa"/>
+            <w:tcW w:w="4820" w:type="dxa"/>
           </w:tcPr>
           <w:p>
             <w:pPr>
@@ -2592,7 +2233,7 @@
         <w:tc>
           <w:tcPr>
             <w:cnfStyle w:val="001000000000" w:firstRow="0" w:lastRow="0" w:firstColumn="1" w:lastColumn="0" w:oddVBand="0" w:evenVBand="0" w:oddHBand="0" w:evenHBand="0" w:firstRowFirstColumn="0" w:firstRowLastColumn="0" w:lastRowFirstColumn="0" w:lastRowLastColumn="0"/>
-            <w:tcW w:w="4505" w:type="dxa"/>
+            <w:tcW w:w="4563" w:type="dxa"/>
           </w:tcPr>
           <w:p>
             <w:pPr>
@@ -2618,7 +2259,7 @@
         </w:tc>
         <w:tc>
           <w:tcPr>
-            <w:tcW w:w="4505" w:type="dxa"/>
+            <w:tcW w:w="4820" w:type="dxa"/>
           </w:tcPr>
           <w:p>
             <w:pPr>
@@ -2659,7 +2300,6 @@
     </w:p>
     <w:p>
       <w:pPr>
-        <w:pStyle w:val="ListParagraph"/>
         <w:rPr>
           <w:rFonts w:ascii="Avenir Next Condensed" w:eastAsia="Times New Roman" w:hAnsi="Avenir Next Condensed" w:cs="Arial"/>
           <w:b/>
@@ -2679,6 +2319,17 @@
           <w:u w:val="single"/>
         </w:rPr>
         <w:t>Resource and Reference</w:t>
+      </w:r>
+      <w:r>
+        <w:rPr>
+          <w:rFonts w:ascii="Avenir Next Condensed" w:eastAsia="Times New Roman" w:hAnsi="Avenir Next Condensed" w:cs="Arial"/>
+          <w:b/>
+          <w:color w:val="000000"/>
+          <w:sz w:val="20"/>
+          <w:szCs w:val="20"/>
+          <w:u w:val="single"/>
+        </w:rPr>
+        <w:t>:</w:t>
       </w:r>
     </w:p>
     <w:p>
@@ -2735,8 +2386,19 @@
           <w:sz w:val="20"/>
           <w:szCs w:val="20"/>
         </w:rPr>
-        <w:t>IDE: Xcode</w:t>
-      </w:r>
+        <w:t xml:space="preserve">IDE: </w:t>
+      </w:r>
+      <w:proofErr w:type="spellStart"/>
+      <w:r>
+        <w:rPr>
+          <w:rFonts w:ascii="Avenir Next Condensed" w:eastAsia="Times New Roman" w:hAnsi="Avenir Next Condensed" w:cs="Arial"/>
+          <w:color w:val="000000"/>
+          <w:sz w:val="20"/>
+          <w:szCs w:val="20"/>
+        </w:rPr>
+        <w:t>Xcode</w:t>
+      </w:r>
+      <w:proofErr w:type="spellEnd"/>
     </w:p>
     <w:p>
       <w:pPr>
@@ -2783,8 +2445,19 @@
           <w:sz w:val="20"/>
           <w:szCs w:val="20"/>
         </w:rPr>
-        <w:t>Version Control: Github</w:t>
-      </w:r>
+        <w:t xml:space="preserve">Version Control: </w:t>
+      </w:r>
+      <w:proofErr w:type="spellStart"/>
+      <w:r>
+        <w:rPr>
+          <w:rFonts w:ascii="Avenir Next Condensed" w:eastAsia="Times New Roman" w:hAnsi="Avenir Next Condensed" w:cs="Arial"/>
+          <w:color w:val="000000"/>
+          <w:sz w:val="20"/>
+          <w:szCs w:val="20"/>
+        </w:rPr>
+        <w:t>Github</w:t>
+      </w:r>
+      <w:proofErr w:type="spellEnd"/>
     </w:p>
     <w:p>
       <w:pPr>
@@ -2809,11 +2482,13 @@
         </w:rPr>
         <w:t>Database: Parse API</w:t>
       </w:r>
+      <w:bookmarkStart w:id="0" w:name="_GoBack"/>
+      <w:bookmarkEnd w:id="0"/>
     </w:p>
     <w:sectPr>
-      <w:headerReference w:type="default" r:id="rId19"/>
-      <w:footerReference w:type="even" r:id="rId20"/>
-      <w:footerReference w:type="default" r:id="rId21"/>
+      <w:headerReference w:type="default" r:id="rId20"/>
+      <w:footerReference w:type="even" r:id="rId21"/>
+      <w:footerReference w:type="default" r:id="rId22"/>
       <w:pgSz w:w="11900" w:h="16840"/>
       <w:pgMar w:top="284" w:right="1440" w:bottom="1440" w:left="1440" w:header="708" w:footer="708" w:gutter="0"/>
       <w:cols w:space="708"/>
@@ -2824,7 +2499,7 @@
 </file>
 
 <file path=word/endnotes.xml><?xml version="1.0" encoding="utf-8"?>
-<w:endnotes xmlns:wpc="http://schemas.microsoft.com/office/word/2010/wordprocessingCanvas" xmlns:cx="http://schemas.microsoft.com/office/drawing/2014/chartex" xmlns:cx1="http://schemas.microsoft.com/office/drawing/2015/9/8/chartex" xmlns:mc="http://schemas.openxmlformats.org/markup-compatibility/2006" xmlns:o="urn:schemas-microsoft-com:office:office" xmlns:r="http://schemas.openxmlformats.org/officeDocument/2006/relationships" xmlns:m="http://schemas.openxmlformats.org/officeDocument/2006/math" xmlns:v="urn:schemas-microsoft-com:vml" xmlns:wp14="http://schemas.microsoft.com/office/word/2010/wordprocessingDrawing" xmlns:wp="http://schemas.openxmlformats.org/drawingml/2006/wordprocessingDrawing" xmlns:w10="urn:schemas-microsoft-com:office:word" xmlns:w="http://schemas.openxmlformats.org/wordprocessingml/2006/main" xmlns:w14="http://schemas.microsoft.com/office/word/2010/wordml" xmlns:w15="http://schemas.microsoft.com/office/word/2012/wordml" xmlns:w16se="http://schemas.microsoft.com/office/word/2015/wordml/symex" xmlns:wpg="http://schemas.microsoft.com/office/word/2010/wordprocessingGroup" xmlns:wpi="http://schemas.microsoft.com/office/word/2010/wordprocessingInk" xmlns:wne="http://schemas.microsoft.com/office/word/2006/wordml" xmlns:wps="http://schemas.microsoft.com/office/word/2010/wordprocessingShape" mc:Ignorable="w14 w15 w16se wp14">
+<w:endnotes xmlns:wpc="http://schemas.microsoft.com/office/word/2010/wordprocessingCanvas" xmlns:mo="http://schemas.microsoft.com/office/mac/office/2008/main" xmlns:mc="http://schemas.openxmlformats.org/markup-compatibility/2006" xmlns:mv="urn:schemas-microsoft-com:mac:vml" xmlns:o="urn:schemas-microsoft-com:office:office" xmlns:r="http://schemas.openxmlformats.org/officeDocument/2006/relationships" xmlns:m="http://schemas.openxmlformats.org/officeDocument/2006/math" xmlns:v="urn:schemas-microsoft-com:vml" xmlns:wp14="http://schemas.microsoft.com/office/word/2010/wordprocessingDrawing" xmlns:wp="http://schemas.openxmlformats.org/drawingml/2006/wordprocessingDrawing" xmlns:w10="urn:schemas-microsoft-com:office:word" xmlns:w="http://schemas.openxmlformats.org/wordprocessingml/2006/main" xmlns:w14="http://schemas.microsoft.com/office/word/2010/wordml" xmlns:w15="http://schemas.microsoft.com/office/word/2012/wordml" xmlns:wpg="http://schemas.microsoft.com/office/word/2010/wordprocessingGroup" xmlns:wpi="http://schemas.microsoft.com/office/word/2010/wordprocessingInk" xmlns:wne="http://schemas.microsoft.com/office/word/2006/wordml" xmlns:wps="http://schemas.microsoft.com/office/word/2010/wordprocessingShape" mc:Ignorable="w14 w15 wp14">
   <w:endnote w:type="separator" w:id="-1">
     <w:p>
       <w:r>
@@ -2843,7 +2518,7 @@
 </file>
 
 <file path=word/footer1.xml><?xml version="1.0" encoding="utf-8"?>
-<w:ftr xmlns:wpc="http://schemas.microsoft.com/office/word/2010/wordprocessingCanvas" xmlns:cx="http://schemas.microsoft.com/office/drawing/2014/chartex" xmlns:cx1="http://schemas.microsoft.com/office/drawing/2015/9/8/chartex" xmlns:mc="http://schemas.openxmlformats.org/markup-compatibility/2006" xmlns:o="urn:schemas-microsoft-com:office:office" xmlns:r="http://schemas.openxmlformats.org/officeDocument/2006/relationships" xmlns:m="http://schemas.openxmlformats.org/officeDocument/2006/math" xmlns:v="urn:schemas-microsoft-com:vml" xmlns:wp14="http://schemas.microsoft.com/office/word/2010/wordprocessingDrawing" xmlns:wp="http://schemas.openxmlformats.org/drawingml/2006/wordprocessingDrawing" xmlns:w10="urn:schemas-microsoft-com:office:word" xmlns:w="http://schemas.openxmlformats.org/wordprocessingml/2006/main" xmlns:w14="http://schemas.microsoft.com/office/word/2010/wordml" xmlns:w15="http://schemas.microsoft.com/office/word/2012/wordml" xmlns:w16se="http://schemas.microsoft.com/office/word/2015/wordml/symex" xmlns:wpg="http://schemas.microsoft.com/office/word/2010/wordprocessingGroup" xmlns:wpi="http://schemas.microsoft.com/office/word/2010/wordprocessingInk" xmlns:wne="http://schemas.microsoft.com/office/word/2006/wordml" xmlns:wps="http://schemas.microsoft.com/office/word/2010/wordprocessingShape" mc:Ignorable="w14 w15 w16se wp14">
+<w:ftr xmlns:wpc="http://schemas.microsoft.com/office/word/2010/wordprocessingCanvas" xmlns:mo="http://schemas.microsoft.com/office/mac/office/2008/main" xmlns:mc="http://schemas.openxmlformats.org/markup-compatibility/2006" xmlns:mv="urn:schemas-microsoft-com:mac:vml" xmlns:o="urn:schemas-microsoft-com:office:office" xmlns:r="http://schemas.openxmlformats.org/officeDocument/2006/relationships" xmlns:m="http://schemas.openxmlformats.org/officeDocument/2006/math" xmlns:v="urn:schemas-microsoft-com:vml" xmlns:wp14="http://schemas.microsoft.com/office/word/2010/wordprocessingDrawing" xmlns:wp="http://schemas.openxmlformats.org/drawingml/2006/wordprocessingDrawing" xmlns:w10="urn:schemas-microsoft-com:office:word" xmlns:w="http://schemas.openxmlformats.org/wordprocessingml/2006/main" xmlns:w14="http://schemas.microsoft.com/office/word/2010/wordml" xmlns:w15="http://schemas.microsoft.com/office/word/2012/wordml" xmlns:wpg="http://schemas.microsoft.com/office/word/2010/wordprocessingGroup" xmlns:wpi="http://schemas.microsoft.com/office/word/2010/wordprocessingInk" xmlns:wne="http://schemas.microsoft.com/office/word/2006/wordml" xmlns:wps="http://schemas.microsoft.com/office/word/2010/wordprocessingShape" mc:Ignorable="w14 w15 wp14">
   <w:p>
     <w:pPr>
       <w:pStyle w:val="Footer"/>
@@ -2881,7 +2556,7 @@
 </file>
 
 <file path=word/footer2.xml><?xml version="1.0" encoding="utf-8"?>
-<w:ftr xmlns:wpc="http://schemas.microsoft.com/office/word/2010/wordprocessingCanvas" xmlns:cx="http://schemas.microsoft.com/office/drawing/2014/chartex" xmlns:cx1="http://schemas.microsoft.com/office/drawing/2015/9/8/chartex" xmlns:mc="http://schemas.openxmlformats.org/markup-compatibility/2006" xmlns:o="urn:schemas-microsoft-com:office:office" xmlns:r="http://schemas.openxmlformats.org/officeDocument/2006/relationships" xmlns:m="http://schemas.openxmlformats.org/officeDocument/2006/math" xmlns:v="urn:schemas-microsoft-com:vml" xmlns:wp14="http://schemas.microsoft.com/office/word/2010/wordprocessingDrawing" xmlns:wp="http://schemas.openxmlformats.org/drawingml/2006/wordprocessingDrawing" xmlns:w10="urn:schemas-microsoft-com:office:word" xmlns:w="http://schemas.openxmlformats.org/wordprocessingml/2006/main" xmlns:w14="http://schemas.microsoft.com/office/word/2010/wordml" xmlns:w15="http://schemas.microsoft.com/office/word/2012/wordml" xmlns:w16se="http://schemas.microsoft.com/office/word/2015/wordml/symex" xmlns:wpg="http://schemas.microsoft.com/office/word/2010/wordprocessingGroup" xmlns:wpi="http://schemas.microsoft.com/office/word/2010/wordprocessingInk" xmlns:wne="http://schemas.microsoft.com/office/word/2006/wordml" xmlns:wps="http://schemas.microsoft.com/office/word/2010/wordprocessingShape" mc:Ignorable="w14 w15 w16se wp14">
+<w:ftr xmlns:wpc="http://schemas.microsoft.com/office/word/2010/wordprocessingCanvas" xmlns:mo="http://schemas.microsoft.com/office/mac/office/2008/main" xmlns:mc="http://schemas.openxmlformats.org/markup-compatibility/2006" xmlns:mv="urn:schemas-microsoft-com:mac:vml" xmlns:o="urn:schemas-microsoft-com:office:office" xmlns:r="http://schemas.openxmlformats.org/officeDocument/2006/relationships" xmlns:m="http://schemas.openxmlformats.org/officeDocument/2006/math" xmlns:v="urn:schemas-microsoft-com:vml" xmlns:wp14="http://schemas.microsoft.com/office/word/2010/wordprocessingDrawing" xmlns:wp="http://schemas.openxmlformats.org/drawingml/2006/wordprocessingDrawing" xmlns:w10="urn:schemas-microsoft-com:office:word" xmlns:w="http://schemas.openxmlformats.org/wordprocessingml/2006/main" xmlns:w14="http://schemas.microsoft.com/office/word/2010/wordml" xmlns:w15="http://schemas.microsoft.com/office/word/2012/wordml" xmlns:wpg="http://schemas.microsoft.com/office/word/2010/wordprocessingGroup" xmlns:wpi="http://schemas.microsoft.com/office/word/2010/wordprocessingInk" xmlns:wne="http://schemas.microsoft.com/office/word/2006/wordml" xmlns:wps="http://schemas.microsoft.com/office/word/2010/wordprocessingShape" mc:Ignorable="w14 w15 wp14">
   <w:p>
     <w:pPr>
       <w:pStyle w:val="Footer"/>
@@ -2913,7 +2588,7 @@
         <w:rStyle w:val="PageNumber"/>
         <w:noProof/>
       </w:rPr>
-      <w:t>1</w:t>
+      <w:t>2</w:t>
     </w:r>
     <w:r>
       <w:rPr>
@@ -2935,7 +2610,7 @@
 </file>
 
 <file path=word/footnotes.xml><?xml version="1.0" encoding="utf-8"?>
-<w:footnotes xmlns:wpc="http://schemas.microsoft.com/office/word/2010/wordprocessingCanvas" xmlns:cx="http://schemas.microsoft.com/office/drawing/2014/chartex" xmlns:cx1="http://schemas.microsoft.com/office/drawing/2015/9/8/chartex" xmlns:mc="http://schemas.openxmlformats.org/markup-compatibility/2006" xmlns:o="urn:schemas-microsoft-com:office:office" xmlns:r="http://schemas.openxmlformats.org/officeDocument/2006/relationships" xmlns:m="http://schemas.openxmlformats.org/officeDocument/2006/math" xmlns:v="urn:schemas-microsoft-com:vml" xmlns:wp14="http://schemas.microsoft.com/office/word/2010/wordprocessingDrawing" xmlns:wp="http://schemas.openxmlformats.org/drawingml/2006/wordprocessingDrawing" xmlns:w10="urn:schemas-microsoft-com:office:word" xmlns:w="http://schemas.openxmlformats.org/wordprocessingml/2006/main" xmlns:w14="http://schemas.microsoft.com/office/word/2010/wordml" xmlns:w15="http://schemas.microsoft.com/office/word/2012/wordml" xmlns:w16se="http://schemas.microsoft.com/office/word/2015/wordml/symex" xmlns:wpg="http://schemas.microsoft.com/office/word/2010/wordprocessingGroup" xmlns:wpi="http://schemas.microsoft.com/office/word/2010/wordprocessingInk" xmlns:wne="http://schemas.microsoft.com/office/word/2006/wordml" xmlns:wps="http://schemas.microsoft.com/office/word/2010/wordprocessingShape" mc:Ignorable="w14 w15 w16se wp14">
+<w:footnotes xmlns:wpc="http://schemas.microsoft.com/office/word/2010/wordprocessingCanvas" xmlns:mo="http://schemas.microsoft.com/office/mac/office/2008/main" xmlns:mc="http://schemas.openxmlformats.org/markup-compatibility/2006" xmlns:mv="urn:schemas-microsoft-com:mac:vml" xmlns:o="urn:schemas-microsoft-com:office:office" xmlns:r="http://schemas.openxmlformats.org/officeDocument/2006/relationships" xmlns:m="http://schemas.openxmlformats.org/officeDocument/2006/math" xmlns:v="urn:schemas-microsoft-com:vml" xmlns:wp14="http://schemas.microsoft.com/office/word/2010/wordprocessingDrawing" xmlns:wp="http://schemas.openxmlformats.org/drawingml/2006/wordprocessingDrawing" xmlns:w10="urn:schemas-microsoft-com:office:word" xmlns:w="http://schemas.openxmlformats.org/wordprocessingml/2006/main" xmlns:w14="http://schemas.microsoft.com/office/word/2010/wordml" xmlns:w15="http://schemas.microsoft.com/office/word/2012/wordml" xmlns:wpg="http://schemas.microsoft.com/office/word/2010/wordprocessingGroup" xmlns:wpi="http://schemas.microsoft.com/office/word/2010/wordprocessingInk" xmlns:wne="http://schemas.microsoft.com/office/word/2006/wordml" xmlns:wps="http://schemas.microsoft.com/office/word/2010/wordprocessingShape" mc:Ignorable="w14 w15 wp14">
   <w:footnote w:type="separator" w:id="-1">
     <w:p>
       <w:r>
@@ -2954,7 +2629,7 @@
 </file>
 
 <file path=word/header1.xml><?xml version="1.0" encoding="utf-8"?>
-<w:hdr xmlns:wpc="http://schemas.microsoft.com/office/word/2010/wordprocessingCanvas" xmlns:cx="http://schemas.microsoft.com/office/drawing/2014/chartex" xmlns:cx1="http://schemas.microsoft.com/office/drawing/2015/9/8/chartex" xmlns:mc="http://schemas.openxmlformats.org/markup-compatibility/2006" xmlns:o="urn:schemas-microsoft-com:office:office" xmlns:r="http://schemas.openxmlformats.org/officeDocument/2006/relationships" xmlns:m="http://schemas.openxmlformats.org/officeDocument/2006/math" xmlns:v="urn:schemas-microsoft-com:vml" xmlns:wp14="http://schemas.microsoft.com/office/word/2010/wordprocessingDrawing" xmlns:wp="http://schemas.openxmlformats.org/drawingml/2006/wordprocessingDrawing" xmlns:w10="urn:schemas-microsoft-com:office:word" xmlns:w="http://schemas.openxmlformats.org/wordprocessingml/2006/main" xmlns:w14="http://schemas.microsoft.com/office/word/2010/wordml" xmlns:w15="http://schemas.microsoft.com/office/word/2012/wordml" xmlns:w16se="http://schemas.microsoft.com/office/word/2015/wordml/symex" xmlns:wpg="http://schemas.microsoft.com/office/word/2010/wordprocessingGroup" xmlns:wpi="http://schemas.microsoft.com/office/word/2010/wordprocessingInk" xmlns:wne="http://schemas.microsoft.com/office/word/2006/wordml" xmlns:wps="http://schemas.microsoft.com/office/word/2010/wordprocessingShape" mc:Ignorable="w14 w15 w16se wp14">
+<w:hdr xmlns:wpc="http://schemas.microsoft.com/office/word/2010/wordprocessingCanvas" xmlns:mo="http://schemas.microsoft.com/office/mac/office/2008/main" xmlns:mc="http://schemas.openxmlformats.org/markup-compatibility/2006" xmlns:mv="urn:schemas-microsoft-com:mac:vml" xmlns:o="urn:schemas-microsoft-com:office:office" xmlns:r="http://schemas.openxmlformats.org/officeDocument/2006/relationships" xmlns:m="http://schemas.openxmlformats.org/officeDocument/2006/math" xmlns:v="urn:schemas-microsoft-com:vml" xmlns:wp14="http://schemas.microsoft.com/office/word/2010/wordprocessingDrawing" xmlns:wp="http://schemas.openxmlformats.org/drawingml/2006/wordprocessingDrawing" xmlns:w10="urn:schemas-microsoft-com:office:word" xmlns:w="http://schemas.openxmlformats.org/wordprocessingml/2006/main" xmlns:w14="http://schemas.microsoft.com/office/word/2010/wordml" xmlns:w15="http://schemas.microsoft.com/office/word/2012/wordml" xmlns:wpg="http://schemas.microsoft.com/office/word/2010/wordprocessingGroup" xmlns:wpi="http://schemas.microsoft.com/office/word/2010/wordprocessingInk" xmlns:wne="http://schemas.microsoft.com/office/word/2006/wordml" xmlns:wps="http://schemas.microsoft.com/office/word/2010/wordprocessingShape" mc:Ignorable="w14 w15 wp14">
   <w:p>
     <w:pPr>
       <w:pStyle w:val="Header"/>
@@ -2967,8 +2642,8 @@
 </file>
 
 <file path=word/numbering.xml><?xml version="1.0" encoding="utf-8"?>
-<w:numbering xmlns:wpc="http://schemas.microsoft.com/office/word/2010/wordprocessingCanvas" xmlns:cx="http://schemas.microsoft.com/office/drawing/2014/chartex" xmlns:cx1="http://schemas.microsoft.com/office/drawing/2015/9/8/chartex" xmlns:mc="http://schemas.openxmlformats.org/markup-compatibility/2006" xmlns:o="urn:schemas-microsoft-com:office:office" xmlns:r="http://schemas.openxmlformats.org/officeDocument/2006/relationships" xmlns:m="http://schemas.openxmlformats.org/officeDocument/2006/math" xmlns:v="urn:schemas-microsoft-com:vml" xmlns:wp14="http://schemas.microsoft.com/office/word/2010/wordprocessingDrawing" xmlns:wp="http://schemas.openxmlformats.org/drawingml/2006/wordprocessingDrawing" xmlns:w10="urn:schemas-microsoft-com:office:word" xmlns:w="http://schemas.openxmlformats.org/wordprocessingml/2006/main" xmlns:w14="http://schemas.microsoft.com/office/word/2010/wordml" xmlns:w15="http://schemas.microsoft.com/office/word/2012/wordml" xmlns:w16se="http://schemas.microsoft.com/office/word/2015/wordml/symex" xmlns:wpg="http://schemas.microsoft.com/office/word/2010/wordprocessingGroup" xmlns:wpi="http://schemas.microsoft.com/office/word/2010/wordprocessingInk" xmlns:wne="http://schemas.microsoft.com/office/word/2006/wordml" xmlns:wps="http://schemas.microsoft.com/office/word/2010/wordprocessingShape" mc:Ignorable="w14 w15 w16se wp14">
-  <w:abstractNum w:abstractNumId="0" w15:restartNumberingAfterBreak="0">
+<w:numbering xmlns:wpc="http://schemas.microsoft.com/office/word/2010/wordprocessingCanvas" xmlns:mo="http://schemas.microsoft.com/office/mac/office/2008/main" xmlns:mc="http://schemas.openxmlformats.org/markup-compatibility/2006" xmlns:mv="urn:schemas-microsoft-com:mac:vml" xmlns:o="urn:schemas-microsoft-com:office:office" xmlns:r="http://schemas.openxmlformats.org/officeDocument/2006/relationships" xmlns:m="http://schemas.openxmlformats.org/officeDocument/2006/math" xmlns:v="urn:schemas-microsoft-com:vml" xmlns:wp14="http://schemas.microsoft.com/office/word/2010/wordprocessingDrawing" xmlns:wp="http://schemas.openxmlformats.org/drawingml/2006/wordprocessingDrawing" xmlns:w10="urn:schemas-microsoft-com:office:word" xmlns:w="http://schemas.openxmlformats.org/wordprocessingml/2006/main" xmlns:w14="http://schemas.microsoft.com/office/word/2010/wordml" xmlns:w15="http://schemas.microsoft.com/office/word/2012/wordml" xmlns:wpg="http://schemas.microsoft.com/office/word/2010/wordprocessingGroup" xmlns:wpi="http://schemas.microsoft.com/office/word/2010/wordprocessingInk" xmlns:wne="http://schemas.microsoft.com/office/word/2006/wordml" xmlns:wps="http://schemas.microsoft.com/office/word/2010/wordprocessingShape" mc:Ignorable="w14 w15 wp14">
+  <w:abstractNum w:abstractNumId="0">
     <w:nsid w:val="0F9032D4"/>
     <w:multiLevelType w:val="multilevel"/>
     <w:tmpl w:val="25D8207A"/>
@@ -3085,7 +2760,7 @@
       </w:pPr>
     </w:lvl>
   </w:abstractNum>
-  <w:abstractNum w:abstractNumId="1" w15:restartNumberingAfterBreak="0">
+  <w:abstractNum w:abstractNumId="1">
     <w:nsid w:val="12865B3C"/>
     <w:multiLevelType w:val="hybridMultilevel"/>
     <w:tmpl w:val="9B50BF86"/>
@@ -3198,7 +2873,7 @@
       </w:rPr>
     </w:lvl>
   </w:abstractNum>
-  <w:abstractNum w:abstractNumId="2" w15:restartNumberingAfterBreak="0">
+  <w:abstractNum w:abstractNumId="2">
     <w:nsid w:val="12C823BB"/>
     <w:multiLevelType w:val="multilevel"/>
     <w:tmpl w:val="25D8207A"/>
@@ -3315,7 +2990,7 @@
       </w:pPr>
     </w:lvl>
   </w:abstractNum>
-  <w:abstractNum w:abstractNumId="3" w15:restartNumberingAfterBreak="0">
+  <w:abstractNum w:abstractNumId="3">
     <w:nsid w:val="18BD5153"/>
     <w:multiLevelType w:val="multilevel"/>
     <w:tmpl w:val="25D8207A"/>
@@ -3432,7 +3107,7 @@
       </w:pPr>
     </w:lvl>
   </w:abstractNum>
-  <w:abstractNum w:abstractNumId="4" w15:restartNumberingAfterBreak="0">
+  <w:abstractNum w:abstractNumId="4">
     <w:nsid w:val="1E124242"/>
     <w:multiLevelType w:val="multilevel"/>
     <w:tmpl w:val="3AC046A0"/>
@@ -3581,7 +3256,7 @@
       </w:rPr>
     </w:lvl>
   </w:abstractNum>
-  <w:abstractNum w:abstractNumId="5" w15:restartNumberingAfterBreak="0">
+  <w:abstractNum w:abstractNumId="5">
     <w:nsid w:val="1E6B3132"/>
     <w:multiLevelType w:val="hybridMultilevel"/>
     <w:tmpl w:val="53CC42E8"/>
@@ -3694,7 +3369,7 @@
       </w:rPr>
     </w:lvl>
   </w:abstractNum>
-  <w:abstractNum w:abstractNumId="6" w15:restartNumberingAfterBreak="0">
+  <w:abstractNum w:abstractNumId="6">
     <w:nsid w:val="1E765C30"/>
     <w:multiLevelType w:val="multilevel"/>
     <w:tmpl w:val="25D8207A"/>
@@ -3811,7 +3486,7 @@
       </w:pPr>
     </w:lvl>
   </w:abstractNum>
-  <w:abstractNum w:abstractNumId="7" w15:restartNumberingAfterBreak="0">
+  <w:abstractNum w:abstractNumId="7">
     <w:nsid w:val="217E1112"/>
     <w:multiLevelType w:val="multilevel"/>
     <w:tmpl w:val="25D8207A"/>
@@ -3928,7 +3603,7 @@
       </w:pPr>
     </w:lvl>
   </w:abstractNum>
-  <w:abstractNum w:abstractNumId="8" w15:restartNumberingAfterBreak="0">
+  <w:abstractNum w:abstractNumId="8">
     <w:nsid w:val="22A12E55"/>
     <w:multiLevelType w:val="hybridMultilevel"/>
     <w:tmpl w:val="EC4EF9E8"/>
@@ -4041,7 +3716,7 @@
       </w:rPr>
     </w:lvl>
   </w:abstractNum>
-  <w:abstractNum w:abstractNumId="9" w15:restartNumberingAfterBreak="0">
+  <w:abstractNum w:abstractNumId="9">
     <w:nsid w:val="26DE4B58"/>
     <w:multiLevelType w:val="hybridMultilevel"/>
     <w:tmpl w:val="55147BBA"/>
@@ -4154,7 +3829,7 @@
       </w:rPr>
     </w:lvl>
   </w:abstractNum>
-  <w:abstractNum w:abstractNumId="10" w15:restartNumberingAfterBreak="0">
+  <w:abstractNum w:abstractNumId="10">
     <w:nsid w:val="37B43B54"/>
     <w:multiLevelType w:val="multilevel"/>
     <w:tmpl w:val="76643F06"/>
@@ -4303,7 +3978,7 @@
       </w:rPr>
     </w:lvl>
   </w:abstractNum>
-  <w:abstractNum w:abstractNumId="11" w15:restartNumberingAfterBreak="0">
+  <w:abstractNum w:abstractNumId="11">
     <w:nsid w:val="395E090F"/>
     <w:multiLevelType w:val="multilevel"/>
     <w:tmpl w:val="25D8207A"/>
@@ -4420,7 +4095,7 @@
       </w:pPr>
     </w:lvl>
   </w:abstractNum>
-  <w:abstractNum w:abstractNumId="12" w15:restartNumberingAfterBreak="0">
+  <w:abstractNum w:abstractNumId="12">
     <w:nsid w:val="46BB3DED"/>
     <w:multiLevelType w:val="multilevel"/>
     <w:tmpl w:val="25D8207A"/>
@@ -4537,7 +4212,7 @@
       </w:pPr>
     </w:lvl>
   </w:abstractNum>
-  <w:abstractNum w:abstractNumId="13" w15:restartNumberingAfterBreak="0">
+  <w:abstractNum w:abstractNumId="13">
     <w:nsid w:val="4E351655"/>
     <w:multiLevelType w:val="hybridMultilevel"/>
     <w:tmpl w:val="5E72AA8A"/>
@@ -4626,7 +4301,7 @@
       </w:pPr>
     </w:lvl>
   </w:abstractNum>
-  <w:abstractNum w:abstractNumId="14" w15:restartNumberingAfterBreak="0">
+  <w:abstractNum w:abstractNumId="14">
     <w:nsid w:val="5CE179B2"/>
     <w:multiLevelType w:val="multilevel"/>
     <w:tmpl w:val="ED6CCA98"/>
@@ -4775,7 +4450,7 @@
       </w:rPr>
     </w:lvl>
   </w:abstractNum>
-  <w:abstractNum w:abstractNumId="15" w15:restartNumberingAfterBreak="0">
+  <w:abstractNum w:abstractNumId="15">
     <w:nsid w:val="6BC075A2"/>
     <w:multiLevelType w:val="hybridMultilevel"/>
     <w:tmpl w:val="1A8A6A9A"/>
@@ -4888,7 +4563,7 @@
       </w:rPr>
     </w:lvl>
   </w:abstractNum>
-  <w:abstractNum w:abstractNumId="16" w15:restartNumberingAfterBreak="0">
+  <w:abstractNum w:abstractNumId="16">
     <w:nsid w:val="6FBB38A7"/>
     <w:multiLevelType w:val="multilevel"/>
     <w:tmpl w:val="2CD677AA"/>
@@ -5037,7 +4712,7 @@
       </w:rPr>
     </w:lvl>
   </w:abstractNum>
-  <w:abstractNum w:abstractNumId="17" w15:restartNumberingAfterBreak="0">
+  <w:abstractNum w:abstractNumId="17">
     <w:nsid w:val="73851519"/>
     <w:multiLevelType w:val="multilevel"/>
     <w:tmpl w:val="428AFBB8"/>
@@ -5244,7 +4919,7 @@
 </file>
 
 <file path=word/styles.xml><?xml version="1.0" encoding="utf-8"?>
-<w:styles xmlns:mc="http://schemas.openxmlformats.org/markup-compatibility/2006" xmlns:r="http://schemas.openxmlformats.org/officeDocument/2006/relationships" xmlns:w="http://schemas.openxmlformats.org/wordprocessingml/2006/main" xmlns:w14="http://schemas.microsoft.com/office/word/2010/wordml" xmlns:w15="http://schemas.microsoft.com/office/word/2012/wordml" xmlns:w16se="http://schemas.microsoft.com/office/word/2015/wordml/symex" mc:Ignorable="w14 w15 w16se">
+<w:styles xmlns:mc="http://schemas.openxmlformats.org/markup-compatibility/2006" xmlns:r="http://schemas.openxmlformats.org/officeDocument/2006/relationships" xmlns:w="http://schemas.openxmlformats.org/wordprocessingml/2006/main" xmlns:w14="http://schemas.microsoft.com/office/word/2010/wordml" xmlns:w15="http://schemas.microsoft.com/office/word/2012/wordml" mc:Ignorable="w14 w15">
   <w:docDefaults>
     <w:rPrDefault>
       <w:rPr>
@@ -5256,7 +4931,7 @@
     </w:rPrDefault>
     <w:pPrDefault/>
   </w:docDefaults>
-  <w:latentStyles w:defLockedState="0" w:defUIPriority="99" w:defSemiHidden="0" w:defUnhideWhenUsed="0" w:defQFormat="0" w:count="371">
+  <w:latentStyles w:defLockedState="0" w:defUIPriority="99" w:defSemiHidden="0" w:defUnhideWhenUsed="0" w:defQFormat="0" w:count="380">
     <w:lsdException w:name="Normal" w:uiPriority="0" w:qFormat="1"/>
     <w:lsdException w:name="heading 1" w:uiPriority="9" w:qFormat="1"/>
     <w:lsdException w:name="heading 2" w:semiHidden="1" w:uiPriority="9" w:unhideWhenUsed="1" w:qFormat="1"/>
@@ -5752,6 +5427,7 @@
     <w:uiPriority w:val="39"/>
     <w:rsid w:val="005B415B"/>
     <w:tblPr>
+      <w:tblInd w:w="0" w:type="dxa"/>
       <w:tblBorders>
         <w:top w:val="single" w:sz="4" w:space="0" w:color="auto"/>
         <w:left w:val="single" w:sz="4" w:space="0" w:color="auto"/>
@@ -5760,6 +5436,12 @@
         <w:insideH w:val="single" w:sz="4" w:space="0" w:color="auto"/>
         <w:insideV w:val="single" w:sz="4" w:space="0" w:color="auto"/>
       </w:tblBorders>
+      <w:tblCellMar>
+        <w:top w:w="0" w:type="dxa"/>
+        <w:left w:w="108" w:type="dxa"/>
+        <w:bottom w:w="0" w:type="dxa"/>
+        <w:right w:w="108" w:type="dxa"/>
+      </w:tblCellMar>
     </w:tblPr>
   </w:style>
   <w:style w:type="table" w:styleId="PlainTable3">
@@ -5770,6 +5452,13 @@
     <w:tblPr>
       <w:tblStyleRowBandSize w:val="1"/>
       <w:tblStyleColBandSize w:val="1"/>
+      <w:tblInd w:w="0" w:type="dxa"/>
+      <w:tblCellMar>
+        <w:top w:w="0" w:type="dxa"/>
+        <w:left w:w="108" w:type="dxa"/>
+        <w:bottom w:w="0" w:type="dxa"/>
+        <w:right w:w="108" w:type="dxa"/>
+      </w:tblCellMar>
     </w:tblPr>
     <w:tblStylePr w:type="firstRow">
       <w:rPr>
@@ -5860,6 +5549,7 @@
     <w:tblPr>
       <w:tblStyleRowBandSize w:val="1"/>
       <w:tblStyleColBandSize w:val="1"/>
+      <w:tblInd w:w="0" w:type="dxa"/>
       <w:tblBorders>
         <w:top w:val="single" w:sz="4" w:space="0" w:color="C9C9C9" w:themeColor="accent3" w:themeTint="99"/>
         <w:left w:val="single" w:sz="4" w:space="0" w:color="C9C9C9" w:themeColor="accent3" w:themeTint="99"/>
@@ -5868,6 +5558,12 @@
         <w:insideH w:val="single" w:sz="4" w:space="0" w:color="C9C9C9" w:themeColor="accent3" w:themeTint="99"/>
         <w:insideV w:val="single" w:sz="4" w:space="0" w:color="C9C9C9" w:themeColor="accent3" w:themeTint="99"/>
       </w:tblBorders>
+      <w:tblCellMar>
+        <w:top w:w="0" w:type="dxa"/>
+        <w:left w:w="108" w:type="dxa"/>
+        <w:bottom w:w="0" w:type="dxa"/>
+        <w:right w:w="108" w:type="dxa"/>
+      </w:tblCellMar>
     </w:tblPr>
     <w:tblStylePr w:type="firstRow">
       <w:rPr>
@@ -5936,6 +5632,7 @@
     <w:tblPr>
       <w:tblStyleRowBandSize w:val="1"/>
       <w:tblStyleColBandSize w:val="1"/>
+      <w:tblInd w:w="0" w:type="dxa"/>
       <w:tblBorders>
         <w:top w:val="single" w:sz="4" w:space="0" w:color="C9C9C9" w:themeColor="accent3" w:themeTint="99"/>
         <w:left w:val="single" w:sz="4" w:space="0" w:color="C9C9C9" w:themeColor="accent3" w:themeTint="99"/>
@@ -5944,6 +5641,12 @@
         <w:insideH w:val="single" w:sz="4" w:space="0" w:color="C9C9C9" w:themeColor="accent3" w:themeTint="99"/>
         <w:insideV w:val="single" w:sz="4" w:space="0" w:color="C9C9C9" w:themeColor="accent3" w:themeTint="99"/>
       </w:tblBorders>
+      <w:tblCellMar>
+        <w:top w:w="0" w:type="dxa"/>
+        <w:left w:w="108" w:type="dxa"/>
+        <w:bottom w:w="0" w:type="dxa"/>
+        <w:right w:w="108" w:type="dxa"/>
+      </w:tblCellMar>
     </w:tblPr>
     <w:tblStylePr w:type="firstRow">
       <w:rPr>
@@ -6002,6 +5705,7 @@
     <w:tblPr>
       <w:tblStyleRowBandSize w:val="1"/>
       <w:tblStyleColBandSize w:val="1"/>
+      <w:tblInd w:w="0" w:type="dxa"/>
       <w:tblBorders>
         <w:top w:val="single" w:sz="4" w:space="0" w:color="666666" w:themeColor="text1" w:themeTint="99"/>
         <w:left w:val="single" w:sz="4" w:space="0" w:color="666666" w:themeColor="text1" w:themeTint="99"/>
@@ -6010,6 +5714,12 @@
         <w:insideH w:val="single" w:sz="4" w:space="0" w:color="666666" w:themeColor="text1" w:themeTint="99"/>
         <w:insideV w:val="single" w:sz="4" w:space="0" w:color="666666" w:themeColor="text1" w:themeTint="99"/>
       </w:tblBorders>
+      <w:tblCellMar>
+        <w:top w:w="0" w:type="dxa"/>
+        <w:left w:w="108" w:type="dxa"/>
+        <w:bottom w:w="0" w:type="dxa"/>
+        <w:right w:w="108" w:type="dxa"/>
+      </w:tblCellMar>
     </w:tblPr>
     <w:tblStylePr w:type="firstRow">
       <w:rPr>
@@ -6135,6 +5845,7 @@
     <w:tblPr>
       <w:tblStyleRowBandSize w:val="1"/>
       <w:tblStyleColBandSize w:val="1"/>
+      <w:tblInd w:w="0" w:type="dxa"/>
       <w:tblBorders>
         <w:top w:val="single" w:sz="4" w:space="0" w:color="666666" w:themeColor="text1" w:themeTint="99"/>
         <w:left w:val="single" w:sz="4" w:space="0" w:color="666666" w:themeColor="text1" w:themeTint="99"/>
@@ -6143,6 +5854,12 @@
         <w:insideH w:val="single" w:sz="4" w:space="0" w:color="666666" w:themeColor="text1" w:themeTint="99"/>
         <w:insideV w:val="single" w:sz="4" w:space="0" w:color="666666" w:themeColor="text1" w:themeTint="99"/>
       </w:tblBorders>
+      <w:tblCellMar>
+        <w:top w:w="0" w:type="dxa"/>
+        <w:left w:w="108" w:type="dxa"/>
+        <w:bottom w:w="0" w:type="dxa"/>
+        <w:right w:w="108" w:type="dxa"/>
+      </w:tblCellMar>
     </w:tblPr>
     <w:tblStylePr w:type="firstRow">
       <w:rPr>
@@ -6211,6 +5928,7 @@
     <w:tblPr>
       <w:tblStyleRowBandSize w:val="1"/>
       <w:tblStyleColBandSize w:val="1"/>
+      <w:tblInd w:w="0" w:type="dxa"/>
       <w:tblBorders>
         <w:top w:val="single" w:sz="4" w:space="0" w:color="666666" w:themeColor="text1" w:themeTint="99"/>
         <w:left w:val="single" w:sz="4" w:space="0" w:color="666666" w:themeColor="text1" w:themeTint="99"/>
@@ -6219,6 +5937,12 @@
         <w:insideH w:val="single" w:sz="4" w:space="0" w:color="666666" w:themeColor="text1" w:themeTint="99"/>
         <w:insideV w:val="single" w:sz="4" w:space="0" w:color="666666" w:themeColor="text1" w:themeTint="99"/>
       </w:tblBorders>
+      <w:tblCellMar>
+        <w:top w:w="0" w:type="dxa"/>
+        <w:left w:w="108" w:type="dxa"/>
+        <w:bottom w:w="0" w:type="dxa"/>
+        <w:right w:w="108" w:type="dxa"/>
+      </w:tblCellMar>
     </w:tblPr>
     <w:tblStylePr w:type="firstRow">
       <w:rPr>
@@ -6280,6 +6004,7 @@
     <w:tblPr>
       <w:tblStyleRowBandSize w:val="1"/>
       <w:tblStyleColBandSize w:val="1"/>
+      <w:tblInd w:w="0" w:type="dxa"/>
       <w:tblBorders>
         <w:top w:val="single" w:sz="4" w:space="0" w:color="8EAADB" w:themeColor="accent5" w:themeTint="99"/>
         <w:left w:val="single" w:sz="4" w:space="0" w:color="8EAADB" w:themeColor="accent5" w:themeTint="99"/>
@@ -6288,6 +6013,12 @@
         <w:insideH w:val="single" w:sz="4" w:space="0" w:color="8EAADB" w:themeColor="accent5" w:themeTint="99"/>
         <w:insideV w:val="single" w:sz="4" w:space="0" w:color="8EAADB" w:themeColor="accent5" w:themeTint="99"/>
       </w:tblBorders>
+      <w:tblCellMar>
+        <w:top w:w="0" w:type="dxa"/>
+        <w:left w:w="108" w:type="dxa"/>
+        <w:bottom w:w="0" w:type="dxa"/>
+        <w:right w:w="108" w:type="dxa"/>
+      </w:tblCellMar>
     </w:tblPr>
     <w:tblStylePr w:type="firstRow">
       <w:rPr>
@@ -6346,6 +6077,7 @@
     <w:tblPr>
       <w:tblStyleRowBandSize w:val="1"/>
       <w:tblStyleColBandSize w:val="1"/>
+      <w:tblInd w:w="0" w:type="dxa"/>
       <w:tblBorders>
         <w:top w:val="single" w:sz="4" w:space="0" w:color="C9C9C9" w:themeColor="accent3" w:themeTint="99"/>
         <w:left w:val="single" w:sz="4" w:space="0" w:color="C9C9C9" w:themeColor="accent3" w:themeTint="99"/>
@@ -6354,6 +6086,12 @@
         <w:insideH w:val="single" w:sz="4" w:space="0" w:color="C9C9C9" w:themeColor="accent3" w:themeTint="99"/>
         <w:insideV w:val="single" w:sz="4" w:space="0" w:color="C9C9C9" w:themeColor="accent3" w:themeTint="99"/>
       </w:tblBorders>
+      <w:tblCellMar>
+        <w:top w:w="0" w:type="dxa"/>
+        <w:left w:w="108" w:type="dxa"/>
+        <w:bottom w:w="0" w:type="dxa"/>
+        <w:right w:w="108" w:type="dxa"/>
+      </w:tblCellMar>
     </w:tblPr>
     <w:tblStylePr w:type="firstRow">
       <w:rPr>
@@ -6479,6 +6217,7 @@
     <w:tblPr>
       <w:tblStyleRowBandSize w:val="1"/>
       <w:tblStyleColBandSize w:val="1"/>
+      <w:tblInd w:w="0" w:type="dxa"/>
       <w:tblBorders>
         <w:top w:val="single" w:sz="4" w:space="0" w:color="DBDBDB" w:themeColor="accent3" w:themeTint="66"/>
         <w:left w:val="single" w:sz="4" w:space="0" w:color="DBDBDB" w:themeColor="accent3" w:themeTint="66"/>
@@ -6487,6 +6226,12 @@
         <w:insideH w:val="single" w:sz="4" w:space="0" w:color="DBDBDB" w:themeColor="accent3" w:themeTint="66"/>
         <w:insideV w:val="single" w:sz="4" w:space="0" w:color="DBDBDB" w:themeColor="accent3" w:themeTint="66"/>
       </w:tblBorders>
+      <w:tblCellMar>
+        <w:top w:w="0" w:type="dxa"/>
+        <w:left w:w="108" w:type="dxa"/>
+        <w:bottom w:w="0" w:type="dxa"/>
+        <w:right w:w="108" w:type="dxa"/>
+      </w:tblCellMar>
     </w:tblPr>
     <w:tblStylePr w:type="firstRow">
       <w:rPr>
@@ -6545,6 +6290,13 @@
     <w:tblPr>
       <w:tblStyleRowBandSize w:val="1"/>
       <w:tblStyleColBandSize w:val="1"/>
+      <w:tblInd w:w="0" w:type="dxa"/>
+      <w:tblCellMar>
+        <w:top w:w="0" w:type="dxa"/>
+        <w:left w:w="108" w:type="dxa"/>
+        <w:bottom w:w="0" w:type="dxa"/>
+        <w:right w:w="108" w:type="dxa"/>
+      </w:tblCellMar>
     </w:tblPr>
     <w:tblStylePr w:type="firstRow">
       <w:rPr>
@@ -6603,6 +6355,13 @@
     <w:tblPr>
       <w:tblStyleRowBandSize w:val="1"/>
       <w:tblStyleColBandSize w:val="1"/>
+      <w:tblInd w:w="0" w:type="dxa"/>
+      <w:tblCellMar>
+        <w:top w:w="0" w:type="dxa"/>
+        <w:left w:w="108" w:type="dxa"/>
+        <w:bottom w:w="0" w:type="dxa"/>
+        <w:right w:w="108" w:type="dxa"/>
+      </w:tblCellMar>
     </w:tblPr>
     <w:tblStylePr w:type="firstRow">
       <w:rPr>
@@ -6661,6 +6420,13 @@
     <w:tblPr>
       <w:tblStyleRowBandSize w:val="1"/>
       <w:tblStyleColBandSize w:val="1"/>
+      <w:tblInd w:w="0" w:type="dxa"/>
+      <w:tblCellMar>
+        <w:top w:w="0" w:type="dxa"/>
+        <w:left w:w="108" w:type="dxa"/>
+        <w:bottom w:w="0" w:type="dxa"/>
+        <w:right w:w="108" w:type="dxa"/>
+      </w:tblCellMar>
     </w:tblPr>
     <w:tblStylePr w:type="firstRow">
       <w:rPr>

</xml_diff>